<commit_message>
Finish the part 1
</commit_message>
<xml_diff>
--- a/jenkins préparation.docx
+++ b/jenkins préparation.docx
@@ -12,13 +12,8 @@
         <w:pStyle w:val="Heading2"/>
       </w:pPr>
       <w:r>
-        <w:t xml:space="preserve">Repo </w:t>
-      </w:r>
-      <w:proofErr w:type="spellStart"/>
-      <w:r>
-        <w:t>github</w:t>
-      </w:r>
-      <w:proofErr w:type="spellEnd"/>
+        <w:t>Repo github</w:t>
+      </w:r>
     </w:p>
     <w:p>
       <w:r>
@@ -46,13 +41,9 @@
           <w:numId w:val="1"/>
         </w:numPr>
       </w:pPr>
-      <w:proofErr w:type="spellStart"/>
-      <w:proofErr w:type="gramStart"/>
       <w:r>
         <w:t>ant</w:t>
       </w:r>
-      <w:proofErr w:type="spellEnd"/>
-      <w:proofErr w:type="gramEnd"/>
     </w:p>
     <w:p>
       <w:pPr>
@@ -62,16 +53,9 @@
           <w:numId w:val="1"/>
         </w:numPr>
       </w:pPr>
-      <w:proofErr w:type="spellStart"/>
-      <w:proofErr w:type="gramStart"/>
-      <w:r>
-        <w:t>antisamy</w:t>
-      </w:r>
-      <w:proofErr w:type="gramEnd"/>
-      <w:r>
-        <w:t>-markup-formatter</w:t>
-      </w:r>
-      <w:proofErr w:type="spellEnd"/>
+      <w:r>
+        <w:t>antisamy-markup-formatter</w:t>
+      </w:r>
     </w:p>
     <w:p>
       <w:pPr>
@@ -81,15 +65,8 @@
           <w:numId w:val="1"/>
         </w:numPr>
       </w:pPr>
-      <w:proofErr w:type="spellStart"/>
-      <w:proofErr w:type="gramStart"/>
-      <w:r>
-        <w:t>build</w:t>
-      </w:r>
-      <w:proofErr w:type="spellEnd"/>
-      <w:proofErr w:type="gramEnd"/>
-      <w:r>
-        <w:t>-timeout</w:t>
+      <w:r>
+        <w:t>build-timeout</w:t>
       </w:r>
     </w:p>
     <w:p>
@@ -100,16 +77,9 @@
           <w:numId w:val="1"/>
         </w:numPr>
       </w:pPr>
-      <w:proofErr w:type="spellStart"/>
-      <w:proofErr w:type="gramStart"/>
-      <w:r>
-        <w:t>cloudbees</w:t>
-      </w:r>
-      <w:proofErr w:type="gramEnd"/>
-      <w:r>
-        <w:t>-folder</w:t>
-      </w:r>
-      <w:proofErr w:type="spellEnd"/>
+      <w:r>
+        <w:t>cloudbees-folder</w:t>
+      </w:r>
     </w:p>
     <w:p>
       <w:pPr>
@@ -119,15 +89,8 @@
           <w:numId w:val="1"/>
         </w:numPr>
       </w:pPr>
-      <w:proofErr w:type="spellStart"/>
-      <w:proofErr w:type="gramStart"/>
-      <w:r>
-        <w:t>credentials</w:t>
-      </w:r>
-      <w:proofErr w:type="spellEnd"/>
-      <w:proofErr w:type="gramEnd"/>
-      <w:r>
-        <w:t>-binding</w:t>
+      <w:r>
+        <w:t>credentials-binding</w:t>
       </w:r>
     </w:p>
     <w:p>
@@ -138,19 +101,9 @@
           <w:numId w:val="1"/>
         </w:numPr>
       </w:pPr>
-      <w:proofErr w:type="gramStart"/>
-      <w:r>
-        <w:t>email</w:t>
-      </w:r>
-      <w:proofErr w:type="gramEnd"/>
-      <w:r>
-        <w:t>-</w:t>
-      </w:r>
-      <w:proofErr w:type="spellStart"/>
-      <w:r>
-        <w:t>ext</w:t>
-      </w:r>
-      <w:proofErr w:type="spellEnd"/>
+      <w:r>
+        <w:t>email-ext</w:t>
+      </w:r>
     </w:p>
     <w:p>
       <w:pPr>
@@ -160,11 +113,9 @@
           <w:numId w:val="1"/>
         </w:numPr>
       </w:pPr>
-      <w:proofErr w:type="gramStart"/>
       <w:r>
         <w:t>git</w:t>
       </w:r>
-      <w:proofErr w:type="gramEnd"/>
     </w:p>
     <w:p>
       <w:pPr>
@@ -174,16 +125,9 @@
           <w:numId w:val="1"/>
         </w:numPr>
       </w:pPr>
-      <w:proofErr w:type="spellStart"/>
-      <w:proofErr w:type="gramStart"/>
-      <w:r>
-        <w:t>github</w:t>
-      </w:r>
-      <w:proofErr w:type="gramEnd"/>
-      <w:r>
-        <w:t>-organization-folder</w:t>
-      </w:r>
-      <w:proofErr w:type="spellEnd"/>
+      <w:r>
+        <w:t>github-organization-folder</w:t>
+      </w:r>
     </w:p>
     <w:p>
       <w:pPr>
@@ -193,13 +137,9 @@
           <w:numId w:val="1"/>
         </w:numPr>
       </w:pPr>
-      <w:proofErr w:type="spellStart"/>
-      <w:proofErr w:type="gramStart"/>
       <w:r>
         <w:t>gradle</w:t>
       </w:r>
-      <w:proofErr w:type="spellEnd"/>
-      <w:proofErr w:type="gramEnd"/>
     </w:p>
     <w:p>
       <w:pPr>
@@ -209,13 +149,9 @@
           <w:numId w:val="1"/>
         </w:numPr>
       </w:pPr>
-      <w:proofErr w:type="spellStart"/>
-      <w:proofErr w:type="gramStart"/>
       <w:r>
         <w:t>ldap</w:t>
       </w:r>
-      <w:proofErr w:type="spellEnd"/>
-      <w:proofErr w:type="gramEnd"/>
     </w:p>
     <w:p>
       <w:pPr>
@@ -225,19 +161,9 @@
           <w:numId w:val="1"/>
         </w:numPr>
       </w:pPr>
-      <w:proofErr w:type="gramStart"/>
-      <w:r>
-        <w:t>matrix</w:t>
-      </w:r>
-      <w:proofErr w:type="gramEnd"/>
-      <w:r>
-        <w:t>-</w:t>
-      </w:r>
-      <w:proofErr w:type="spellStart"/>
-      <w:r>
-        <w:t>auth</w:t>
-      </w:r>
-      <w:proofErr w:type="spellEnd"/>
+      <w:r>
+        <w:t>matrix-auth</w:t>
+      </w:r>
     </w:p>
     <w:p>
       <w:pPr>
@@ -247,11 +173,9 @@
           <w:numId w:val="1"/>
         </w:numPr>
       </w:pPr>
-      <w:proofErr w:type="gramStart"/>
       <w:r>
         <w:t>mailer</w:t>
       </w:r>
-      <w:proofErr w:type="gramEnd"/>
     </w:p>
     <w:p>
       <w:pPr>
@@ -261,16 +185,9 @@
           <w:numId w:val="1"/>
         </w:numPr>
       </w:pPr>
-      <w:proofErr w:type="spellStart"/>
-      <w:proofErr w:type="gramStart"/>
-      <w:r>
-        <w:t>pam</w:t>
-      </w:r>
-      <w:proofErr w:type="gramEnd"/>
-      <w:r>
-        <w:t>-auth</w:t>
-      </w:r>
-      <w:proofErr w:type="spellEnd"/>
+      <w:r>
+        <w:t>pam-auth</w:t>
+      </w:r>
     </w:p>
     <w:p>
       <w:pPr>
@@ -280,19 +197,9 @@
           <w:numId w:val="1"/>
         </w:numPr>
       </w:pPr>
-      <w:proofErr w:type="gramStart"/>
-      <w:r>
-        <w:t>pipeline</w:t>
-      </w:r>
-      <w:proofErr w:type="gramEnd"/>
-      <w:r>
-        <w:t>-stage-</w:t>
-      </w:r>
-      <w:proofErr w:type="spellStart"/>
-      <w:r>
-        <w:t>view</w:t>
-      </w:r>
-      <w:proofErr w:type="spellEnd"/>
+      <w:r>
+        <w:t>pipeline-stage-view</w:t>
+      </w:r>
     </w:p>
     <w:p>
       <w:pPr>
@@ -302,15 +209,8 @@
           <w:numId w:val="1"/>
         </w:numPr>
       </w:pPr>
-      <w:proofErr w:type="spellStart"/>
-      <w:proofErr w:type="gramStart"/>
-      <w:r>
-        <w:t>ssh</w:t>
-      </w:r>
-      <w:proofErr w:type="spellEnd"/>
-      <w:proofErr w:type="gramEnd"/>
-      <w:r>
-        <w:t>-slaves</w:t>
+      <w:r>
+        <w:t>ssh-slaves</w:t>
       </w:r>
     </w:p>
     <w:p>
@@ -321,11 +221,9 @@
           <w:numId w:val="1"/>
         </w:numPr>
       </w:pPr>
-      <w:proofErr w:type="gramStart"/>
       <w:r>
         <w:t>subversion</w:t>
       </w:r>
-      <w:proofErr w:type="gramEnd"/>
     </w:p>
     <w:p>
       <w:pPr>
@@ -335,13 +233,9 @@
           <w:numId w:val="1"/>
         </w:numPr>
       </w:pPr>
-      <w:proofErr w:type="spellStart"/>
-      <w:proofErr w:type="gramStart"/>
       <w:r>
         <w:t>timestamper</w:t>
       </w:r>
-      <w:proofErr w:type="spellEnd"/>
-      <w:proofErr w:type="gramEnd"/>
     </w:p>
     <w:p>
       <w:pPr>
@@ -351,19 +245,9 @@
           <w:numId w:val="1"/>
         </w:numPr>
       </w:pPr>
-      <w:proofErr w:type="gramStart"/>
-      <w:r>
-        <w:t>workflow</w:t>
-      </w:r>
-      <w:proofErr w:type="gramEnd"/>
-      <w:r>
-        <w:t>-</w:t>
-      </w:r>
-      <w:proofErr w:type="spellStart"/>
-      <w:r>
-        <w:t>aggregator</w:t>
-      </w:r>
-      <w:proofErr w:type="spellEnd"/>
+      <w:r>
+        <w:t>workflow-aggregator</w:t>
+      </w:r>
     </w:p>
     <w:p>
       <w:pPr>
@@ -373,16 +257,9 @@
           <w:numId w:val="1"/>
         </w:numPr>
       </w:pPr>
-      <w:proofErr w:type="spellStart"/>
-      <w:proofErr w:type="gramStart"/>
-      <w:r>
-        <w:t>ws</w:t>
-      </w:r>
-      <w:proofErr w:type="gramEnd"/>
-      <w:r>
-        <w:t>-cleanup</w:t>
-      </w:r>
-      <w:proofErr w:type="spellEnd"/>
+      <w:r>
+        <w:t>ws-cleanup</w:t>
+      </w:r>
     </w:p>
     <w:p>
       <w:pPr>
@@ -425,7 +302,6 @@
         </w:rPr>
         <w:t xml:space="preserve">Continuous </w:t>
       </w:r>
-      <w:proofErr w:type="gramStart"/>
       <w:r>
         <w:rPr>
           <w:b/>
@@ -446,7 +322,6 @@
         </w:rPr>
         <w:t>:</w:t>
       </w:r>
-      <w:proofErr w:type="gramEnd"/>
       <w:r>
         <w:rPr>
           <w:lang w:val="en-US"/>
@@ -487,23 +362,7 @@
         <w:rPr>
           <w:lang w:val="en-US"/>
         </w:rPr>
-        <w:t xml:space="preserve"> (</w:t>
-      </w:r>
-      <w:proofErr w:type="spellStart"/>
-      <w:proofErr w:type="gramStart"/>
-      <w:r>
-        <w:rPr>
-          <w:lang w:val="en-US"/>
-        </w:rPr>
-        <w:t>git</w:t>
-      </w:r>
-      <w:proofErr w:type="spellEnd"/>
-      <w:proofErr w:type="gramEnd"/>
-      <w:r>
-        <w:rPr>
-          <w:lang w:val="en-US"/>
-        </w:rPr>
-        <w:t xml:space="preserve"> push + automatic build)</w:t>
+        <w:t xml:space="preserve"> (git push + automatic build)</w:t>
       </w:r>
       <w:r>
         <w:rPr>
@@ -523,242 +382,132 @@
           <w:b/>
           <w:lang w:val="en-US"/>
         </w:rPr>
-        <w:t xml:space="preserve">Continuous </w:t>
-      </w:r>
-      <w:proofErr w:type="gramStart"/>
-      <w:r>
-        <w:rPr>
-          <w:b/>
-          <w:lang w:val="en-US"/>
-        </w:rPr>
-        <w:t>delivery</w:t>
-      </w:r>
-      <w:r>
-        <w:rPr>
+        <w:t>Continuous delivery</w:t>
+      </w:r>
+      <w:r>
+        <w:rPr>
+          <w:lang w:val="en-US"/>
+        </w:rPr>
+        <w:t xml:space="preserve"> : </w:t>
+      </w:r>
+      <w:r>
+        <w:rPr>
+          <w:lang w:val="en-US"/>
+        </w:rPr>
+        <w:t xml:space="preserve">continuous integration + </w:t>
+      </w:r>
+      <w:r>
+        <w:rPr>
+          <w:lang w:val="en-US"/>
+        </w:rPr>
+        <w:t>the possibility of easily deploy any version to any environment</w:t>
+      </w:r>
+      <w:r>
+        <w:rPr>
+          <w:lang w:val="en-US"/>
+        </w:rPr>
+        <w:t xml:space="preserve"> (especially in a production-like env)</w:t>
+      </w:r>
+      <w:r>
+        <w:rPr>
+          <w:lang w:val="en-US"/>
+        </w:rPr>
+        <w:t>. All the steps of the delivery process should be automatated (deployment pipeline).</w:t>
+      </w:r>
+    </w:p>
+    <w:p>
+      <w:pPr>
+        <w:rPr>
+          <w:lang w:val="en-US"/>
+        </w:rPr>
+      </w:pPr>
+      <w:r>
+        <w:rPr>
+          <w:b/>
+          <w:lang w:val="en-US"/>
+        </w:rPr>
+        <w:t>Continuous deployment</w:t>
+      </w:r>
+      <w:r>
+        <w:rPr>
+          <w:lang w:val="en-US"/>
+        </w:rPr>
+        <w:t xml:space="preserve"> : c</w:t>
+      </w:r>
+      <w:r>
+        <w:rPr>
+          <w:lang w:val="en-US"/>
+        </w:rPr>
+        <w:t>ontinuous delivery + every change goes throught the pipeline and automatically gets put into production.</w:t>
+      </w:r>
+    </w:p>
+    <w:p>
+      <w:pPr>
+        <w:rPr>
+          <w:b/>
+          <w:lang w:val="en-US"/>
+        </w:rPr>
+      </w:pPr>
+      <w:r>
+        <w:rPr>
+          <w:b/>
+          <w:lang w:val="en-US"/>
+        </w:rPr>
+        <w:t>Differences between CI and CD</w:t>
+      </w:r>
+      <w:r>
+        <w:rPr>
+          <w:b/>
+          <w:lang w:val="en-US"/>
+        </w:rPr>
+        <w:t xml:space="preserve"> </w:t>
+      </w:r>
+      <w:r>
+        <w:rPr>
+          <w:lang w:val="en-US"/>
+        </w:rPr>
+        <w:t xml:space="preserve">: </w:t>
+      </w:r>
+      <w:r>
+        <w:rPr>
+          <w:lang w:val="en-US"/>
+        </w:rPr>
+        <w:t>Continuous delivery requires continuous integration.</w:t>
+      </w:r>
+      <w:r>
+        <w:rPr>
+          <w:lang w:val="en-US"/>
+        </w:rPr>
+        <w:t xml:space="preserve"> Continuous integration + the possibility of easily deploy any version to any environment (especially in a production-like env).</w:t>
+      </w:r>
+    </w:p>
+    <w:p>
+      <w:pPr>
+        <w:rPr>
+          <w:lang w:val="en-US"/>
+        </w:rPr>
+      </w:pPr>
+      <w:r>
+        <w:rPr>
+          <w:b/>
+          <w:lang w:val="en-US"/>
+        </w:rPr>
+        <w:t>Stages of CI</w:t>
+      </w:r>
+      <w:r>
+        <w:rPr>
+          <w:b/>
+          <w:lang w:val="en-US"/>
+        </w:rPr>
+        <w:t xml:space="preserve"> and CD</w:t>
+      </w:r>
+      <w:r>
+        <w:rPr>
+          <w:b/>
           <w:lang w:val="en-US"/>
         </w:rPr>
         <w:t xml:space="preserve"> :</w:t>
       </w:r>
-      <w:proofErr w:type="gramEnd"/>
-      <w:r>
-        <w:rPr>
-          <w:lang w:val="en-US"/>
-        </w:rPr>
-        <w:t xml:space="preserve"> </w:t>
-      </w:r>
-      <w:r>
-        <w:rPr>
-          <w:lang w:val="en-US"/>
-        </w:rPr>
-        <w:t xml:space="preserve">continuous integration + </w:t>
-      </w:r>
-      <w:r>
-        <w:rPr>
-          <w:lang w:val="en-US"/>
-        </w:rPr>
-        <w:t>the possibility of easily deploy any version to any environment</w:t>
-      </w:r>
-      <w:r>
-        <w:rPr>
-          <w:lang w:val="en-US"/>
-        </w:rPr>
-        <w:t xml:space="preserve"> (especially in a production-like </w:t>
-      </w:r>
-      <w:proofErr w:type="spellStart"/>
-      <w:r>
-        <w:rPr>
-          <w:lang w:val="en-US"/>
-        </w:rPr>
-        <w:t>env</w:t>
-      </w:r>
-      <w:proofErr w:type="spellEnd"/>
-      <w:r>
-        <w:rPr>
-          <w:lang w:val="en-US"/>
-        </w:rPr>
-        <w:t>)</w:t>
-      </w:r>
-      <w:r>
-        <w:rPr>
-          <w:lang w:val="en-US"/>
-        </w:rPr>
-        <w:t xml:space="preserve">. All the steps of the delivery process should be </w:t>
-      </w:r>
-      <w:proofErr w:type="spellStart"/>
-      <w:r>
-        <w:rPr>
-          <w:lang w:val="en-US"/>
-        </w:rPr>
-        <w:t>automatated</w:t>
-      </w:r>
-      <w:proofErr w:type="spellEnd"/>
-      <w:r>
-        <w:rPr>
-          <w:lang w:val="en-US"/>
-        </w:rPr>
-        <w:t xml:space="preserve"> (deployment pipeline).</w:t>
-      </w:r>
-    </w:p>
-    <w:p>
-      <w:pPr>
-        <w:rPr>
-          <w:lang w:val="en-US"/>
-        </w:rPr>
-      </w:pPr>
-      <w:r>
-        <w:rPr>
-          <w:b/>
-          <w:lang w:val="en-US"/>
-        </w:rPr>
-        <w:t xml:space="preserve">Continuous </w:t>
-      </w:r>
-      <w:proofErr w:type="gramStart"/>
-      <w:r>
-        <w:rPr>
-          <w:b/>
-          <w:lang w:val="en-US"/>
-        </w:rPr>
-        <w:t>deployment</w:t>
-      </w:r>
-      <w:r>
-        <w:rPr>
-          <w:lang w:val="en-US"/>
-        </w:rPr>
-        <w:t xml:space="preserve"> :</w:t>
-      </w:r>
-      <w:proofErr w:type="gramEnd"/>
-      <w:r>
-        <w:rPr>
-          <w:lang w:val="en-US"/>
-        </w:rPr>
-        <w:t xml:space="preserve"> c</w:t>
-      </w:r>
-      <w:r>
-        <w:rPr>
-          <w:lang w:val="en-US"/>
-        </w:rPr>
-        <w:t xml:space="preserve">ontinuous delivery + every change goes </w:t>
-      </w:r>
-      <w:proofErr w:type="spellStart"/>
-      <w:r>
-        <w:rPr>
-          <w:lang w:val="en-US"/>
-        </w:rPr>
-        <w:t>throught</w:t>
-      </w:r>
-      <w:proofErr w:type="spellEnd"/>
-      <w:r>
-        <w:rPr>
-          <w:lang w:val="en-US"/>
-        </w:rPr>
-        <w:t xml:space="preserve"> the pipeline and automatically gets put into production.</w:t>
-      </w:r>
-    </w:p>
-    <w:p>
-      <w:pPr>
-        <w:rPr>
-          <w:b/>
-          <w:lang w:val="en-US"/>
-        </w:rPr>
-      </w:pPr>
-      <w:r>
-        <w:rPr>
-          <w:b/>
-          <w:lang w:val="en-US"/>
-        </w:rPr>
-        <w:t xml:space="preserve">Differences between CI and </w:t>
-      </w:r>
-      <w:proofErr w:type="gramStart"/>
-      <w:r>
-        <w:rPr>
-          <w:b/>
-          <w:lang w:val="en-US"/>
-        </w:rPr>
-        <w:t>CD</w:t>
-      </w:r>
-      <w:r>
-        <w:rPr>
-          <w:b/>
-          <w:lang w:val="en-US"/>
-        </w:rPr>
-        <w:t xml:space="preserve"> </w:t>
-      </w:r>
-      <w:r>
-        <w:rPr>
-          <w:lang w:val="en-US"/>
-        </w:rPr>
-        <w:t>:</w:t>
-      </w:r>
-      <w:proofErr w:type="gramEnd"/>
-      <w:r>
-        <w:rPr>
-          <w:lang w:val="en-US"/>
-        </w:rPr>
-        <w:t xml:space="preserve"> </w:t>
-      </w:r>
-      <w:r>
-        <w:rPr>
-          <w:lang w:val="en-US"/>
-        </w:rPr>
-        <w:t>Continuous delivery requires continuous integration.</w:t>
-      </w:r>
-      <w:r>
-        <w:rPr>
-          <w:lang w:val="en-US"/>
-        </w:rPr>
-        <w:t xml:space="preserve"> Continuous integration + the possibility of easily deploy any version to any environment (especially in a production-like </w:t>
-      </w:r>
-      <w:proofErr w:type="spellStart"/>
-      <w:r>
-        <w:rPr>
-          <w:lang w:val="en-US"/>
-        </w:rPr>
-        <w:t>env</w:t>
-      </w:r>
-      <w:proofErr w:type="spellEnd"/>
-      <w:r>
-        <w:rPr>
-          <w:lang w:val="en-US"/>
-        </w:rPr>
-        <w:t>).</w:t>
-      </w:r>
-    </w:p>
-    <w:p>
-      <w:pPr>
-        <w:rPr>
-          <w:lang w:val="en-US"/>
-        </w:rPr>
-      </w:pPr>
-      <w:r>
-        <w:rPr>
-          <w:b/>
-          <w:lang w:val="en-US"/>
-        </w:rPr>
-        <w:t>Stages of CI</w:t>
-      </w:r>
-      <w:r>
-        <w:rPr>
-          <w:b/>
-          <w:lang w:val="en-US"/>
-        </w:rPr>
-        <w:t xml:space="preserve"> and </w:t>
-      </w:r>
-      <w:proofErr w:type="gramStart"/>
-      <w:r>
-        <w:rPr>
-          <w:b/>
-          <w:lang w:val="en-US"/>
-        </w:rPr>
-        <w:t>CD</w:t>
-      </w:r>
-      <w:r>
-        <w:rPr>
-          <w:b/>
-          <w:lang w:val="en-US"/>
-        </w:rPr>
-        <w:t xml:space="preserve"> :</w:t>
-      </w:r>
-      <w:proofErr w:type="gramEnd"/>
       <w:r>
         <w:rPr>
           <w:b/>
@@ -932,62 +681,395 @@
           <w:b/>
           <w:lang w:val="en-US"/>
         </w:rPr>
-        <w:t xml:space="preserve">Continuous delivery vs continuous </w:t>
-      </w:r>
-      <w:proofErr w:type="gramStart"/>
-      <w:r>
-        <w:rPr>
-          <w:b/>
-          <w:lang w:val="en-US"/>
-        </w:rPr>
-        <w:t>deployment</w:t>
-      </w:r>
-      <w:r>
-        <w:rPr>
-          <w:lang w:val="en-US"/>
-        </w:rPr>
-        <w:t xml:space="preserve"> :</w:t>
-      </w:r>
-      <w:proofErr w:type="gramEnd"/>
-      <w:r>
-        <w:rPr>
-          <w:lang w:val="en-US"/>
-        </w:rPr>
-        <w:t xml:space="preserve"> In continuous deployment every changes are automatically puts in production. Whereas in continuous delivery, you can do frequent deployment but can choose </w:t>
-      </w:r>
-      <w:proofErr w:type="gramStart"/>
-      <w:r>
-        <w:rPr>
-          <w:lang w:val="en-US"/>
-        </w:rPr>
-        <w:t>to not do</w:t>
-      </w:r>
-      <w:proofErr w:type="gramEnd"/>
-      <w:r>
-        <w:rPr>
-          <w:lang w:val="en-US"/>
-        </w:rPr>
-        <w:t xml:space="preserve"> it.</w:t>
-      </w:r>
-      <w:r>
-        <w:rPr>
+        <w:t>Continuous delivery vs continuous deployment</w:t>
+      </w:r>
+      <w:r>
+        <w:rPr>
+          <w:lang w:val="en-US"/>
+        </w:rPr>
+        <w:t xml:space="preserve"> : In continuous deployment every changes are automatically puts in production. Whereas in continuous delivery, you can do frequent deployment but can choose to not do it.</w:t>
+      </w:r>
+      <w:r>
+        <w:rPr>
+          <w:lang w:val="en-US"/>
+        </w:rPr>
+        <w:t xml:space="preserve"> Continous deployment requires continuous delivery.</w:t>
+      </w:r>
+    </w:p>
+    <w:p>
+      <w:pPr>
+        <w:rPr>
+          <w:lang w:val="en-US"/>
+        </w:rPr>
+      </w:pPr>
+    </w:p>
+    <w:p>
+      <w:pPr>
+        <w:pStyle w:val="Heading3"/>
+        <w:rPr>
+          <w:lang w:val="en-US"/>
+        </w:rPr>
+      </w:pPr>
+      <w:r>
+        <w:rPr>
+          <w:lang w:val="en-US"/>
+        </w:rPr>
+        <w:t>Jobs</w:t>
+      </w:r>
+    </w:p>
+    <w:p>
+      <w:pPr>
+        <w:rPr>
+          <w:lang w:val="en-US"/>
+        </w:rPr>
+      </w:pPr>
+    </w:p>
+    <w:p>
+      <w:pPr>
+        <w:rPr>
+          <w:lang w:val="en-US"/>
+        </w:rPr>
+      </w:pPr>
+      <w:r>
+        <w:rPr>
+          <w:b/>
+          <w:lang w:val="en-US"/>
+        </w:rPr>
+        <w:t>What are jobs</w:t>
+      </w:r>
+      <w:r>
+        <w:rPr>
+          <w:b/>
+          <w:lang w:val="en-US"/>
+        </w:rPr>
+        <w:t xml:space="preserve"> (project)</w:t>
+      </w:r>
+      <w:r>
+        <w:rPr>
+          <w:b/>
+          <w:lang w:val="en-US"/>
+        </w:rPr>
+        <w:t xml:space="preserve"> in Jenkins?</w:t>
+      </w:r>
+      <w:r>
+        <w:rPr>
+          <w:b/>
           <w:lang w:val="en-US"/>
         </w:rPr>
         <w:t xml:space="preserve"> </w:t>
       </w:r>
-      <w:proofErr w:type="spellStart"/>
-      <w:r>
-        <w:rPr>
-          <w:lang w:val="en-US"/>
-        </w:rPr>
-        <w:t>Continous</w:t>
-      </w:r>
-      <w:proofErr w:type="spellEnd"/>
-      <w:r>
-        <w:rPr>
-          <w:lang w:val="en-US"/>
-        </w:rPr>
-        <w:t xml:space="preserve"> deployment requires continuous delivery.</w:t>
+      <w:r>
+        <w:rPr>
+          <w:lang w:val="en-US"/>
+        </w:rPr>
+        <w:t xml:space="preserve">: </w:t>
+      </w:r>
+      <w:r>
+        <w:rPr>
+          <w:lang w:val="en-US"/>
+        </w:rPr>
+        <w:t xml:space="preserve"> </w:t>
+      </w:r>
+      <w:r>
+        <w:rPr>
+          <w:lang w:val="en-US"/>
+        </w:rPr>
+        <w:t>The jobs are a particular step</w:t>
+      </w:r>
+      <w:r>
+        <w:rPr>
+          <w:lang w:val="en-US"/>
+        </w:rPr>
+        <w:t>s</w:t>
+      </w:r>
+      <w:r>
+        <w:rPr>
+          <w:lang w:val="en-US"/>
+        </w:rPr>
+        <w:t xml:space="preserve"> in the build process or in the deployment process. It can be a way of compiling, testing, packaging and deploying the project</w:t>
+      </w:r>
+      <w:r>
+        <w:rPr>
+          <w:lang w:val="en-US"/>
+        </w:rPr>
+        <w:t>, but also measuring code quality/code coverage, generate documentation</w:t>
+      </w:r>
+      <w:r>
+        <w:rPr>
+          <w:lang w:val="en-US"/>
+        </w:rPr>
+        <w:t>.</w:t>
+      </w:r>
+    </w:p>
+    <w:p>
+      <w:pPr>
+        <w:rPr>
+          <w:b/>
+          <w:lang w:val="en-US"/>
+        </w:rPr>
+      </w:pPr>
+      <w:r>
+        <w:rPr>
+          <w:lang w:val="en-US"/>
+        </w:rPr>
+        <w:t>Job is a deprecated term. A project is a user-configured description of work which Jenkins should perfom, such as building a piece of software.</w:t>
+      </w:r>
+    </w:p>
+    <w:p>
+      <w:pPr>
+        <w:rPr>
+          <w:b/>
+          <w:lang w:val="en-US"/>
+        </w:rPr>
+      </w:pPr>
+    </w:p>
+    <w:p>
+      <w:pPr>
+        <w:rPr>
+          <w:b/>
+          <w:lang w:val="en-US"/>
+        </w:rPr>
+      </w:pPr>
+      <w:r>
+        <w:rPr>
+          <w:b/>
+          <w:lang w:val="en-US"/>
+        </w:rPr>
+        <w:t>Types of jobs</w:t>
+      </w:r>
+    </w:p>
+    <w:p>
+      <w:pPr>
+        <w:pStyle w:val="ListParagraph"/>
+        <w:numPr>
+          <w:ilvl w:val="0"/>
+          <w:numId w:val="2"/>
+        </w:numPr>
+        <w:rPr>
+          <w:lang w:val="en-US"/>
+        </w:rPr>
+      </w:pPr>
+      <w:r>
+        <w:rPr>
+          <w:lang w:val="en-US"/>
+        </w:rPr>
+        <w:t>Freestyle software project</w:t>
+      </w:r>
+      <w:r>
+        <w:rPr>
+          <w:b/>
+          <w:lang w:val="en-US"/>
+        </w:rPr>
+        <w:t xml:space="preserve"> </w:t>
+      </w:r>
+      <w:r>
+        <w:rPr>
+          <w:lang w:val="en-US"/>
+        </w:rPr>
+        <w:t xml:space="preserve">: </w:t>
+      </w:r>
+      <w:r>
+        <w:rPr>
+          <w:lang w:val="en-US"/>
+        </w:rPr>
+        <w:t>general-purpose build jobs. Jenkins will build your project, combining any scm with any build system. It can be used for something other than software build.</w:t>
+      </w:r>
+    </w:p>
+    <w:p>
+      <w:pPr>
+        <w:pStyle w:val="ListParagraph"/>
+        <w:numPr>
+          <w:ilvl w:val="0"/>
+          <w:numId w:val="2"/>
+        </w:numPr>
+        <w:rPr>
+          <w:lang w:val="en-US"/>
+        </w:rPr>
+      </w:pPr>
+      <w:r>
+        <w:rPr>
+          <w:lang w:val="en-US"/>
+        </w:rPr>
+        <w:t xml:space="preserve">Pipeline : </w:t>
+      </w:r>
+      <w:r>
+        <w:rPr>
+          <w:lang w:val="en-US"/>
+        </w:rPr>
+        <w:t>Jenkins Pipeline is a combination of plugins that support the integration and implementation of continuous delivery pipelines using Jenkins.</w:t>
+      </w:r>
+      <w:r>
+        <w:rPr>
+          <w:lang w:val="en-US"/>
+        </w:rPr>
+        <w:t xml:space="preserve"> running activities </w:t>
+      </w:r>
+    </w:p>
+    <w:p>
+      <w:pPr>
+        <w:pStyle w:val="ListParagraph"/>
+        <w:numPr>
+          <w:ilvl w:val="0"/>
+          <w:numId w:val="2"/>
+        </w:numPr>
+        <w:rPr>
+          <w:lang w:val="en-US"/>
+        </w:rPr>
+      </w:pPr>
+      <w:r>
+        <w:rPr>
+          <w:lang w:val="en-US"/>
+        </w:rPr>
+        <w:t xml:space="preserve">Multiconfiguration </w:t>
+      </w:r>
+      <w:r>
+        <w:rPr>
+          <w:lang w:val="en-US"/>
+        </w:rPr>
+        <w:t>project</w:t>
+      </w:r>
+      <w:r>
+        <w:rPr>
+          <w:lang w:val="en-US"/>
+        </w:rPr>
+        <w:t xml:space="preserve"> : </w:t>
+      </w:r>
+      <w:r>
+        <w:rPr>
+          <w:lang w:val="en-US"/>
+        </w:rPr>
+        <w:t>job with many different configurations. Can be useful to test the application in many different environments.</w:t>
+      </w:r>
+      <w:r>
+        <w:rPr>
+          <w:lang w:val="en-US"/>
+        </w:rPr>
+        <w:t xml:space="preserve"> It runs</w:t>
+      </w:r>
+      <w:r>
+        <w:rPr>
+          <w:lang w:val="en-US"/>
+        </w:rPr>
+        <w:t xml:space="preserve"> the job with all the different. </w:t>
+      </w:r>
+      <w:r>
+        <w:rPr>
+          <w:lang w:val="en-US"/>
+        </w:rPr>
+        <w:t>combinations of axis param</w:t>
+      </w:r>
+      <w:r>
+        <w:rPr>
+          <w:lang w:val="en-US"/>
+        </w:rPr>
+        <w:t>e</w:t>
+      </w:r>
+      <w:r>
+        <w:rPr>
+          <w:lang w:val="en-US"/>
+        </w:rPr>
+        <w:t>terers.</w:t>
+      </w:r>
+    </w:p>
+    <w:p>
+      <w:pPr>
+        <w:pStyle w:val="ListParagraph"/>
+        <w:numPr>
+          <w:ilvl w:val="0"/>
+          <w:numId w:val="2"/>
+        </w:numPr>
+        <w:rPr>
+          <w:lang w:val="en-US"/>
+        </w:rPr>
+      </w:pPr>
+      <w:r>
+        <w:rPr>
+          <w:lang w:val="en-US"/>
+        </w:rPr>
+        <w:t>Gitub Organization : Scans a Github organization for all matching some defined markers.</w:t>
+      </w:r>
+    </w:p>
+    <w:p>
+      <w:pPr>
+        <w:pStyle w:val="ListParagraph"/>
+        <w:rPr>
+          <w:lang w:val="en-US"/>
+        </w:rPr>
+      </w:pPr>
+      <w:r>
+        <w:rPr>
+          <w:lang w:val="en-US"/>
+        </w:rPr>
+        <w:t>Multibranch pipeline : Create sets of pipelines according to detected branches in one scm repository.</w:t>
+      </w:r>
+    </w:p>
+    <w:p>
+      <w:pPr>
+        <w:pStyle w:val="ListParagraph"/>
+        <w:numPr>
+          <w:ilvl w:val="0"/>
+          <w:numId w:val="2"/>
+        </w:numPr>
+        <w:rPr>
+          <w:lang w:val="en-US"/>
+        </w:rPr>
+      </w:pPr>
+      <w:r>
+        <w:rPr>
+          <w:lang w:val="en-US"/>
+        </w:rPr>
+        <w:t>(Maven project :  build a maven project taking advantage of POM files.)</w:t>
+      </w:r>
+    </w:p>
+    <w:p>
+      <w:pPr>
+        <w:pStyle w:val="ListParagraph"/>
+        <w:numPr>
+          <w:ilvl w:val="0"/>
+          <w:numId w:val="2"/>
+        </w:numPr>
+        <w:rPr>
+          <w:lang w:val="en-US"/>
+        </w:rPr>
+      </w:pPr>
+      <w:r>
+        <w:rPr>
+          <w:lang w:val="en-US"/>
+        </w:rPr>
+        <w:t>(External job : this type of job record the execution of a process run outside of Jenkins, even on a remote Jenkins.)</w:t>
+      </w:r>
+    </w:p>
+    <w:p>
+      <w:pPr>
+        <w:rPr>
+          <w:lang w:val="en-US"/>
+        </w:rPr>
+      </w:pPr>
+      <w:r>
+        <w:rPr>
+          <w:b/>
+          <w:lang w:val="en-US"/>
+        </w:rPr>
+        <w:t>Scope of jobs</w:t>
+      </w:r>
+      <w:r>
+        <w:rPr>
+          <w:b/>
+          <w:lang w:val="en-US"/>
+        </w:rPr>
+        <w:t xml:space="preserve"> </w:t>
+      </w:r>
+      <w:r>
+        <w:rPr>
+          <w:lang w:val="en-US"/>
+        </w:rPr>
+        <w:t xml:space="preserve">: </w:t>
+      </w:r>
+      <w:r>
+        <w:rPr>
+          <w:lang w:val="en-US"/>
+        </w:rPr>
+        <w:t>you can have jobs with same name in different folders.</w:t>
       </w:r>
     </w:p>
     <w:p>
@@ -1008,42 +1090,64 @@
         <w:rPr>
           <w:lang w:val="en-US"/>
         </w:rPr>
-        <w:t>Jobs</w:t>
-      </w:r>
-    </w:p>
-    <w:p>
-      <w:pPr>
-        <w:rPr>
-          <w:lang w:val="en-US"/>
-        </w:rPr>
-      </w:pPr>
-    </w:p>
-    <w:p>
-      <w:pPr>
-        <w:rPr>
-          <w:lang w:val="en-US"/>
-        </w:rPr>
-      </w:pPr>
-      <w:r>
-        <w:rPr>
-          <w:b/>
-          <w:lang w:val="en-US"/>
-        </w:rPr>
-        <w:t>What are jobs</w:t>
-      </w:r>
-      <w:r>
-        <w:rPr>
-          <w:b/>
-          <w:lang w:val="en-US"/>
-        </w:rPr>
-        <w:t xml:space="preserve"> (project)</w:t>
-      </w:r>
-      <w:r>
-        <w:rPr>
-          <w:b/>
-          <w:lang w:val="en-US"/>
-        </w:rPr>
-        <w:t xml:space="preserve"> in Jenkins?</w:t>
+        <w:t>Builds</w:t>
+      </w:r>
+    </w:p>
+    <w:p>
+      <w:pPr>
+        <w:rPr>
+          <w:lang w:val="en-US"/>
+        </w:rPr>
+      </w:pPr>
+    </w:p>
+    <w:p>
+      <w:pPr>
+        <w:rPr>
+          <w:b/>
+          <w:lang w:val="en-US"/>
+        </w:rPr>
+      </w:pPr>
+      <w:r>
+        <w:rPr>
+          <w:b/>
+          <w:lang w:val="en-US"/>
+        </w:rPr>
+        <w:t>What are builds in Jenkins ?</w:t>
+      </w:r>
+    </w:p>
+    <w:p>
+      <w:pPr>
+        <w:rPr>
+          <w:lang w:val="en-US"/>
+        </w:rPr>
+      </w:pPr>
+      <w:r>
+        <w:rPr>
+          <w:lang w:val="en-US"/>
+        </w:rPr>
+        <w:t xml:space="preserve">Result of a single </w:t>
+      </w:r>
+      <w:r>
+        <w:rPr>
+          <w:lang w:val="en-US"/>
+        </w:rPr>
+        <w:t>execution of a Project/job.</w:t>
+      </w:r>
+    </w:p>
+    <w:p>
+      <w:pPr>
+        <w:rPr>
+          <w:b/>
+          <w:lang w:val="en-US"/>
+        </w:rPr>
+      </w:pPr>
+      <w:r>
+        <w:rPr>
+          <w:b/>
+          <w:lang w:val="en-US"/>
+        </w:rPr>
+        <w:lastRenderedPageBreak/>
+        <w:t>What are build steps, triggers, artifacts, and repositories</w:t>
       </w:r>
       <w:r>
         <w:rPr>
@@ -1054,644 +1158,11 @@
       </w:r>
       <w:r>
         <w:rPr>
-          <w:lang w:val="en-US"/>
-        </w:rPr>
-        <w:t xml:space="preserve">: </w:t>
-      </w:r>
-      <w:r>
-        <w:rPr>
-          <w:lang w:val="en-US"/>
-        </w:rPr>
-        <w:t xml:space="preserve"> </w:t>
-      </w:r>
-      <w:r>
-        <w:rPr>
-          <w:lang w:val="en-US"/>
-        </w:rPr>
-        <w:t xml:space="preserve">The jobs are </w:t>
-      </w:r>
-      <w:proofErr w:type="gramStart"/>
-      <w:r>
-        <w:rPr>
-          <w:lang w:val="en-US"/>
-        </w:rPr>
-        <w:t>a particular</w:t>
-      </w:r>
-      <w:proofErr w:type="gramEnd"/>
-      <w:r>
-        <w:rPr>
-          <w:lang w:val="en-US"/>
-        </w:rPr>
-        <w:t xml:space="preserve"> step</w:t>
-      </w:r>
-      <w:r>
-        <w:rPr>
-          <w:lang w:val="en-US"/>
-        </w:rPr>
-        <w:t>s</w:t>
-      </w:r>
-      <w:r>
-        <w:rPr>
-          <w:lang w:val="en-US"/>
-        </w:rPr>
-        <w:t xml:space="preserve"> in the build process or in the deployment process. It can be a way of compiling, testing, packaging and deploying the project</w:t>
-      </w:r>
-      <w:r>
-        <w:rPr>
-          <w:lang w:val="en-US"/>
-        </w:rPr>
-        <w:t>, but also measuring code quality/code coverage, generate documentation</w:t>
-      </w:r>
-      <w:r>
-        <w:rPr>
-          <w:lang w:val="en-US"/>
-        </w:rPr>
-        <w:t>.</w:t>
-      </w:r>
-    </w:p>
-    <w:p>
-      <w:pPr>
-        <w:rPr>
-          <w:b/>
-          <w:lang w:val="en-US"/>
-        </w:rPr>
-      </w:pPr>
-      <w:r>
-        <w:rPr>
-          <w:lang w:val="en-US"/>
-        </w:rPr>
-        <w:t xml:space="preserve">Job is a deprecated term. A project is a user-configured description of work which Jenkins should </w:t>
-      </w:r>
-      <w:proofErr w:type="spellStart"/>
-      <w:r>
-        <w:rPr>
-          <w:lang w:val="en-US"/>
-        </w:rPr>
-        <w:t>perfom</w:t>
-      </w:r>
-      <w:proofErr w:type="spellEnd"/>
-      <w:r>
-        <w:rPr>
-          <w:lang w:val="en-US"/>
-        </w:rPr>
-        <w:t>, such as building a piece of software.</w:t>
-      </w:r>
-    </w:p>
-    <w:p>
-      <w:pPr>
-        <w:rPr>
-          <w:b/>
-          <w:lang w:val="en-US"/>
-        </w:rPr>
-      </w:pPr>
-    </w:p>
-    <w:p>
-      <w:pPr>
-        <w:rPr>
-          <w:b/>
-          <w:lang w:val="en-US"/>
-        </w:rPr>
-      </w:pPr>
-      <w:r>
-        <w:rPr>
-          <w:b/>
-          <w:lang w:val="en-US"/>
-        </w:rPr>
-        <w:t>Types of jobs</w:t>
-      </w:r>
-    </w:p>
-    <w:p>
-      <w:pPr>
-        <w:pStyle w:val="ListParagraph"/>
-        <w:numPr>
-          <w:ilvl w:val="0"/>
-          <w:numId w:val="2"/>
-        </w:numPr>
-        <w:rPr>
-          <w:lang w:val="en-US"/>
-        </w:rPr>
-      </w:pPr>
-      <w:r>
-        <w:rPr>
-          <w:lang w:val="en-US"/>
-        </w:rPr>
-        <w:t xml:space="preserve">Freestyle software </w:t>
-      </w:r>
-      <w:proofErr w:type="gramStart"/>
-      <w:r>
-        <w:rPr>
-          <w:lang w:val="en-US"/>
-        </w:rPr>
-        <w:t>project</w:t>
-      </w:r>
-      <w:r>
-        <w:rPr>
-          <w:b/>
-          <w:lang w:val="en-US"/>
-        </w:rPr>
-        <w:t xml:space="preserve"> </w:t>
-      </w:r>
-      <w:r>
-        <w:rPr>
-          <w:lang w:val="en-US"/>
-        </w:rPr>
-        <w:t>:</w:t>
-      </w:r>
-      <w:proofErr w:type="gramEnd"/>
-      <w:r>
-        <w:rPr>
-          <w:lang w:val="en-US"/>
-        </w:rPr>
-        <w:t xml:space="preserve"> </w:t>
-      </w:r>
-      <w:r>
-        <w:rPr>
-          <w:lang w:val="en-US"/>
-        </w:rPr>
-        <w:t xml:space="preserve">general-purpose build jobs. Jenkins will build your project, combining any </w:t>
-      </w:r>
-      <w:proofErr w:type="spellStart"/>
-      <w:r>
-        <w:rPr>
-          <w:lang w:val="en-US"/>
-        </w:rPr>
-        <w:t>scm</w:t>
-      </w:r>
-      <w:proofErr w:type="spellEnd"/>
-      <w:r>
-        <w:rPr>
-          <w:lang w:val="en-US"/>
-        </w:rPr>
-        <w:t xml:space="preserve"> with any build system. It can be used for something other than software build.</w:t>
-      </w:r>
-    </w:p>
-    <w:p>
-      <w:pPr>
-        <w:pStyle w:val="ListParagraph"/>
-        <w:numPr>
-          <w:ilvl w:val="0"/>
-          <w:numId w:val="2"/>
-        </w:numPr>
-        <w:rPr>
-          <w:lang w:val="en-US"/>
-        </w:rPr>
-      </w:pPr>
-      <w:proofErr w:type="gramStart"/>
-      <w:r>
-        <w:rPr>
-          <w:lang w:val="en-US"/>
-        </w:rPr>
-        <w:t>Pipeline :</w:t>
-      </w:r>
-      <w:proofErr w:type="gramEnd"/>
-      <w:r>
-        <w:rPr>
-          <w:lang w:val="en-US"/>
-        </w:rPr>
-        <w:t xml:space="preserve"> </w:t>
-      </w:r>
-      <w:r>
-        <w:rPr>
-          <w:lang w:val="en-US"/>
-        </w:rPr>
-        <w:t>Jenkins Pipeline is a combination of plugins that support the integration and implementation of continuous delivery pipelines using Jenkins.</w:t>
-      </w:r>
-      <w:r>
-        <w:rPr>
-          <w:lang w:val="en-US"/>
-        </w:rPr>
-        <w:t xml:space="preserve"> running activities </w:t>
-      </w:r>
-    </w:p>
-    <w:p>
-      <w:pPr>
-        <w:pStyle w:val="ListParagraph"/>
-        <w:numPr>
-          <w:ilvl w:val="0"/>
-          <w:numId w:val="2"/>
-        </w:numPr>
-        <w:rPr>
-          <w:lang w:val="en-US"/>
-        </w:rPr>
-      </w:pPr>
-      <w:proofErr w:type="spellStart"/>
-      <w:r>
-        <w:rPr>
-          <w:lang w:val="en-US"/>
-        </w:rPr>
-        <w:t>Multiconfiguration</w:t>
-      </w:r>
-      <w:proofErr w:type="spellEnd"/>
-      <w:r>
-        <w:rPr>
-          <w:lang w:val="en-US"/>
-        </w:rPr>
-        <w:t xml:space="preserve"> </w:t>
-      </w:r>
-      <w:proofErr w:type="gramStart"/>
-      <w:r>
-        <w:rPr>
-          <w:lang w:val="en-US"/>
-        </w:rPr>
-        <w:t>project</w:t>
-      </w:r>
-      <w:r>
-        <w:rPr>
-          <w:lang w:val="en-US"/>
-        </w:rPr>
-        <w:t xml:space="preserve"> :</w:t>
-      </w:r>
-      <w:proofErr w:type="gramEnd"/>
-      <w:r>
-        <w:rPr>
-          <w:lang w:val="en-US"/>
-        </w:rPr>
-        <w:t xml:space="preserve"> </w:t>
-      </w:r>
-      <w:r>
-        <w:rPr>
-          <w:lang w:val="en-US"/>
-        </w:rPr>
-        <w:t>job with many different configurations. Can be useful to test the application in many different environments.</w:t>
-      </w:r>
-      <w:r>
-        <w:rPr>
-          <w:lang w:val="en-US"/>
-        </w:rPr>
-        <w:t xml:space="preserve"> It runs</w:t>
-      </w:r>
-      <w:r>
-        <w:rPr>
-          <w:lang w:val="en-US"/>
-        </w:rPr>
-        <w:t xml:space="preserve"> the job with all the different. </w:t>
-      </w:r>
-      <w:proofErr w:type="gramStart"/>
-      <w:r>
-        <w:rPr>
-          <w:lang w:val="en-US"/>
-        </w:rPr>
-        <w:t>combinations</w:t>
-      </w:r>
-      <w:proofErr w:type="gramEnd"/>
-      <w:r>
-        <w:rPr>
-          <w:lang w:val="en-US"/>
-        </w:rPr>
-        <w:t xml:space="preserve"> of axis </w:t>
-      </w:r>
-      <w:proofErr w:type="spellStart"/>
-      <w:r>
-        <w:rPr>
-          <w:lang w:val="en-US"/>
-        </w:rPr>
-        <w:t>param</w:t>
-      </w:r>
-      <w:r>
-        <w:rPr>
-          <w:lang w:val="en-US"/>
-        </w:rPr>
-        <w:t>e</w:t>
-      </w:r>
-      <w:r>
-        <w:rPr>
-          <w:lang w:val="en-US"/>
-        </w:rPr>
-        <w:t>terers</w:t>
-      </w:r>
-      <w:proofErr w:type="spellEnd"/>
-      <w:r>
-        <w:rPr>
-          <w:lang w:val="en-US"/>
-        </w:rPr>
-        <w:t>.</w:t>
-      </w:r>
-    </w:p>
-    <w:p>
-      <w:pPr>
-        <w:pStyle w:val="ListParagraph"/>
-        <w:numPr>
-          <w:ilvl w:val="0"/>
-          <w:numId w:val="2"/>
-        </w:numPr>
-        <w:rPr>
-          <w:lang w:val="en-US"/>
-        </w:rPr>
-      </w:pPr>
-      <w:proofErr w:type="spellStart"/>
-      <w:r>
-        <w:rPr>
-          <w:lang w:val="en-US"/>
-        </w:rPr>
-        <w:t>Gitub</w:t>
-      </w:r>
-      <w:proofErr w:type="spellEnd"/>
-      <w:r>
-        <w:rPr>
-          <w:lang w:val="en-US"/>
-        </w:rPr>
-        <w:t xml:space="preserve"> </w:t>
-      </w:r>
-      <w:proofErr w:type="gramStart"/>
-      <w:r>
-        <w:rPr>
-          <w:lang w:val="en-US"/>
-        </w:rPr>
-        <w:t>Organization :</w:t>
-      </w:r>
-      <w:proofErr w:type="gramEnd"/>
-      <w:r>
-        <w:rPr>
-          <w:lang w:val="en-US"/>
-        </w:rPr>
-        <w:t xml:space="preserve"> Scans a </w:t>
-      </w:r>
-      <w:proofErr w:type="spellStart"/>
-      <w:r>
-        <w:rPr>
-          <w:lang w:val="en-US"/>
-        </w:rPr>
-        <w:t>Github</w:t>
-      </w:r>
-      <w:proofErr w:type="spellEnd"/>
-      <w:r>
-        <w:rPr>
-          <w:lang w:val="en-US"/>
-        </w:rPr>
-        <w:t xml:space="preserve"> organization for all matching some defined markers.</w:t>
-      </w:r>
-    </w:p>
-    <w:p>
-      <w:pPr>
-        <w:pStyle w:val="ListParagraph"/>
-        <w:rPr>
-          <w:lang w:val="en-US"/>
-        </w:rPr>
-      </w:pPr>
-      <w:proofErr w:type="spellStart"/>
-      <w:r>
-        <w:rPr>
-          <w:lang w:val="en-US"/>
-        </w:rPr>
-        <w:t>Multibranch</w:t>
-      </w:r>
-      <w:proofErr w:type="spellEnd"/>
-      <w:r>
-        <w:rPr>
-          <w:lang w:val="en-US"/>
-        </w:rPr>
-        <w:t xml:space="preserve"> </w:t>
-      </w:r>
-      <w:proofErr w:type="gramStart"/>
-      <w:r>
-        <w:rPr>
-          <w:lang w:val="en-US"/>
-        </w:rPr>
-        <w:t>pipeline :</w:t>
-      </w:r>
-      <w:proofErr w:type="gramEnd"/>
-      <w:r>
-        <w:rPr>
-          <w:lang w:val="en-US"/>
-        </w:rPr>
-        <w:t xml:space="preserve"> Create sets of pipelines according to detected branches in one </w:t>
-      </w:r>
-      <w:proofErr w:type="spellStart"/>
-      <w:r>
-        <w:rPr>
-          <w:lang w:val="en-US"/>
-        </w:rPr>
-        <w:t>scm</w:t>
-      </w:r>
-      <w:proofErr w:type="spellEnd"/>
-      <w:r>
-        <w:rPr>
-          <w:lang w:val="en-US"/>
-        </w:rPr>
-        <w:t xml:space="preserve"> repository.</w:t>
-      </w:r>
-    </w:p>
-    <w:p>
-      <w:pPr>
-        <w:pStyle w:val="ListParagraph"/>
-        <w:numPr>
-          <w:ilvl w:val="0"/>
-          <w:numId w:val="2"/>
-        </w:numPr>
-        <w:rPr>
-          <w:lang w:val="en-US"/>
-        </w:rPr>
-      </w:pPr>
-      <w:r>
-        <w:rPr>
-          <w:lang w:val="en-US"/>
-        </w:rPr>
-        <w:t xml:space="preserve">(Maven </w:t>
-      </w:r>
-      <w:proofErr w:type="gramStart"/>
-      <w:r>
-        <w:rPr>
-          <w:lang w:val="en-US"/>
-        </w:rPr>
-        <w:t>project :</w:t>
-      </w:r>
-      <w:proofErr w:type="gramEnd"/>
-      <w:r>
-        <w:rPr>
-          <w:lang w:val="en-US"/>
-        </w:rPr>
-        <w:t xml:space="preserve">  build a maven project taking advantage of POM files.)</w:t>
-      </w:r>
-    </w:p>
-    <w:p>
-      <w:pPr>
-        <w:pStyle w:val="ListParagraph"/>
-        <w:numPr>
-          <w:ilvl w:val="0"/>
-          <w:numId w:val="2"/>
-        </w:numPr>
-        <w:rPr>
-          <w:lang w:val="en-US"/>
-        </w:rPr>
-      </w:pPr>
-      <w:r>
-        <w:rPr>
-          <w:lang w:val="en-US"/>
-        </w:rPr>
-        <w:t xml:space="preserve">(External </w:t>
-      </w:r>
-      <w:proofErr w:type="gramStart"/>
-      <w:r>
-        <w:rPr>
-          <w:lang w:val="en-US"/>
-        </w:rPr>
-        <w:t>job :</w:t>
-      </w:r>
-      <w:proofErr w:type="gramEnd"/>
-      <w:r>
-        <w:rPr>
-          <w:lang w:val="en-US"/>
-        </w:rPr>
-        <w:t xml:space="preserve"> this type of job record the execution of a process run outside of Jenkins, even on a remote Jenkins.)</w:t>
-      </w:r>
-    </w:p>
-    <w:p>
-      <w:pPr>
-        <w:rPr>
-          <w:lang w:val="en-US"/>
-        </w:rPr>
-      </w:pPr>
-      <w:r>
-        <w:rPr>
-          <w:b/>
-          <w:lang w:val="en-US"/>
-        </w:rPr>
-        <w:t xml:space="preserve">Scope of </w:t>
-      </w:r>
-      <w:proofErr w:type="gramStart"/>
-      <w:r>
-        <w:rPr>
-          <w:b/>
-          <w:lang w:val="en-US"/>
-        </w:rPr>
-        <w:t>jobs</w:t>
-      </w:r>
-      <w:r>
-        <w:rPr>
-          <w:b/>
-          <w:lang w:val="en-US"/>
-        </w:rPr>
-        <w:t xml:space="preserve"> </w:t>
-      </w:r>
-      <w:r>
-        <w:rPr>
-          <w:lang w:val="en-US"/>
-        </w:rPr>
-        <w:t>:</w:t>
-      </w:r>
-      <w:proofErr w:type="gramEnd"/>
-      <w:r>
-        <w:rPr>
-          <w:lang w:val="en-US"/>
-        </w:rPr>
-        <w:t xml:space="preserve"> </w:t>
-      </w:r>
-      <w:r>
-        <w:rPr>
-          <w:lang w:val="en-US"/>
-        </w:rPr>
-        <w:t>you can have jobs with same name in different folders.</w:t>
-      </w:r>
-    </w:p>
-    <w:p>
-      <w:pPr>
-        <w:rPr>
-          <w:lang w:val="en-US"/>
-        </w:rPr>
-      </w:pPr>
-    </w:p>
-    <w:p>
-      <w:pPr>
-        <w:pStyle w:val="Heading3"/>
-        <w:rPr>
-          <w:lang w:val="en-US"/>
-        </w:rPr>
-      </w:pPr>
-      <w:r>
-        <w:rPr>
-          <w:lang w:val="en-US"/>
-        </w:rPr>
-        <w:t>Builds</w:t>
-      </w:r>
-    </w:p>
-    <w:p>
-      <w:pPr>
-        <w:rPr>
-          <w:lang w:val="en-US"/>
-        </w:rPr>
-      </w:pPr>
-    </w:p>
-    <w:p>
-      <w:pPr>
-        <w:rPr>
-          <w:b/>
-          <w:lang w:val="en-US"/>
-        </w:rPr>
-      </w:pPr>
-      <w:r>
-        <w:rPr>
-          <w:b/>
-          <w:lang w:val="en-US"/>
-        </w:rPr>
-        <w:t xml:space="preserve">What are builds in </w:t>
-      </w:r>
-      <w:proofErr w:type="gramStart"/>
-      <w:r>
-        <w:rPr>
-          <w:b/>
-          <w:lang w:val="en-US"/>
-        </w:rPr>
-        <w:t>Jenkins ?</w:t>
-      </w:r>
-      <w:proofErr w:type="gramEnd"/>
-    </w:p>
-    <w:p>
-      <w:pPr>
-        <w:rPr>
-          <w:lang w:val="en-US"/>
-        </w:rPr>
-      </w:pPr>
-      <w:r>
-        <w:rPr>
-          <w:lang w:val="en-US"/>
-        </w:rPr>
-        <w:t xml:space="preserve">Result of a single </w:t>
-      </w:r>
-      <w:r>
-        <w:rPr>
-          <w:lang w:val="en-US"/>
-        </w:rPr>
-        <w:t>execution of a Project/job.</w:t>
-      </w:r>
-    </w:p>
-    <w:p>
-      <w:pPr>
-        <w:rPr>
-          <w:b/>
-          <w:lang w:val="en-US"/>
-        </w:rPr>
-      </w:pPr>
-      <w:r>
-        <w:rPr>
-          <w:b/>
-          <w:lang w:val="en-US"/>
-        </w:rPr>
-        <w:lastRenderedPageBreak/>
-        <w:t xml:space="preserve">What are build steps, triggers, artifacts, and </w:t>
-      </w:r>
-      <w:proofErr w:type="gramStart"/>
-      <w:r>
-        <w:rPr>
-          <w:b/>
-          <w:lang w:val="en-US"/>
-        </w:rPr>
-        <w:t>repositories</w:t>
-      </w:r>
-      <w:r>
-        <w:rPr>
-          <w:b/>
-          <w:lang w:val="en-US"/>
-        </w:rPr>
-        <w:t xml:space="preserve"> </w:t>
-      </w:r>
-      <w:r>
-        <w:rPr>
           <w:b/>
           <w:lang w:val="en-US"/>
         </w:rPr>
         <w:t>?</w:t>
       </w:r>
-      <w:proofErr w:type="gramEnd"/>
     </w:p>
     <w:p>
       <w:pPr>
@@ -1722,41 +1193,13 @@
         <w:rPr>
           <w:lang w:val="en-US"/>
         </w:rPr>
-        <w:t xml:space="preserve">A build trigger is a criteria for triggering a new pipeline run or </w:t>
-      </w:r>
-      <w:proofErr w:type="gramStart"/>
-      <w:r>
-        <w:rPr>
-          <w:lang w:val="en-US"/>
-        </w:rPr>
-        <w:t>Build</w:t>
-      </w:r>
-      <w:r>
-        <w:rPr>
-          <w:lang w:val="en-US"/>
-        </w:rPr>
-        <w:t xml:space="preserve">  (</w:t>
-      </w:r>
-      <w:proofErr w:type="gramEnd"/>
-      <w:r>
-        <w:rPr>
-          <w:lang w:val="en-US"/>
-        </w:rPr>
-        <w:t xml:space="preserve">time, </w:t>
-      </w:r>
-      <w:proofErr w:type="spellStart"/>
-      <w:r>
-        <w:rPr>
-          <w:lang w:val="en-US"/>
-        </w:rPr>
-        <w:t>scm</w:t>
-      </w:r>
-      <w:proofErr w:type="spellEnd"/>
-      <w:r>
-        <w:rPr>
-          <w:lang w:val="en-US"/>
-        </w:rPr>
-        <w:t xml:space="preserve"> polling, etc..)</w:t>
+        <w:t>A build trigger is a criteria for triggering a new pipeline run or Build</w:t>
+      </w:r>
+      <w:r>
+        <w:rPr>
+          <w:lang w:val="en-US"/>
+        </w:rPr>
+        <w:t xml:space="preserve">  (time, scm polling, etc..)</w:t>
       </w:r>
       <w:r>
         <w:rPr>
@@ -1854,19 +1297,7 @@
           <w:shd w:val="clear" w:color="auto" w:fill="FFFFFF"/>
           <w:lang w:val="en-US"/>
         </w:rPr>
-        <w:t xml:space="preserve"> run which </w:t>
-      </w:r>
-      <w:proofErr w:type="gramStart"/>
-      <w:r>
-        <w:rPr>
-          <w:rFonts w:ascii="Arial" w:hAnsi="Arial" w:cs="Arial"/>
-          <w:color w:val="212529"/>
-          <w:sz w:val="21"/>
-          <w:szCs w:val="21"/>
-          <w:shd w:val="clear" w:color="auto" w:fill="FFFFFF"/>
-          <w:lang w:val="en-US"/>
-        </w:rPr>
-        <w:t>is </w:t>
+        <w:t> run which is </w:t>
       </w:r>
       <w:r>
         <w:rPr>
@@ -1910,9 +1341,15 @@
           <w:shd w:val="clear" w:color="auto" w:fill="FFFFFF"/>
           <w:lang w:val="en-US"/>
         </w:rPr>
-        <w:t> for later retrieval by users</w:t>
-      </w:r>
-      <w:proofErr w:type="gramEnd"/>
+        <w:t> for later retrieval by users.</w:t>
+      </w:r>
+    </w:p>
+    <w:p>
+      <w:pPr>
+        <w:rPr>
+          <w:lang w:val="en-US"/>
+        </w:rPr>
+      </w:pPr>
       <w:r>
         <w:rPr>
           <w:rFonts w:ascii="Arial" w:hAnsi="Arial" w:cs="Arial"/>
@@ -1922,6 +1359,311 @@
           <w:shd w:val="clear" w:color="auto" w:fill="FFFFFF"/>
           <w:lang w:val="en-US"/>
         </w:rPr>
+        <w:t>A git repository is a data structure (folder .git in a project) used by git to store the set of files as well as history of changes made to those.</w:t>
+      </w:r>
+    </w:p>
+    <w:p>
+      <w:pPr>
+        <w:rPr>
+          <w:lang w:val="en-US"/>
+        </w:rPr>
+      </w:pPr>
+      <w:r>
+        <w:rPr>
+          <w:lang w:val="en-US"/>
+        </w:rPr>
+        <w:t xml:space="preserve">An artifact repository is a source </w:t>
+      </w:r>
+      <w:r>
+        <w:rPr>
+          <w:lang w:val="en-US"/>
+        </w:rPr>
+        <w:t>for artifacts needed for build an</w:t>
+      </w:r>
+      <w:r>
+        <w:rPr>
+          <w:lang w:val="en-US"/>
+        </w:rPr>
+        <w:t>d</w:t>
+      </w:r>
+      <w:r>
+        <w:rPr>
+          <w:lang w:val="en-US"/>
+        </w:rPr>
+        <w:t xml:space="preserve"> a </w:t>
+      </w:r>
+      <w:r>
+        <w:rPr>
+          <w:lang w:val="en-US"/>
+        </w:rPr>
+        <w:t>t</w:t>
+      </w:r>
+      <w:r>
+        <w:rPr>
+          <w:lang w:val="en-US"/>
+        </w:rPr>
+        <w:t>arget to deploy artifacts generated in the build process.</w:t>
+      </w:r>
+    </w:p>
+    <w:p>
+      <w:pPr>
+        <w:rPr>
+          <w:b/>
+          <w:lang w:val="en-US"/>
+        </w:rPr>
+      </w:pPr>
+      <w:r>
+        <w:rPr>
+          <w:b/>
+          <w:lang w:val="en-US"/>
+        </w:rPr>
+        <w:t>Build tools configuration</w:t>
+      </w:r>
+    </w:p>
+    <w:p>
+      <w:pPr>
+        <w:rPr>
+          <w:lang w:val="en-US"/>
+        </w:rPr>
+      </w:pPr>
+      <w:r>
+        <w:rPr>
+          <w:lang w:val="en-US"/>
+        </w:rPr>
+        <w:t>In manage Jenkins</w:t>
+      </w:r>
+      <w:r>
+        <w:rPr>
+          <w:lang w:val="en-US"/>
+        </w:rPr>
+        <w:t xml:space="preserve"> -</w:t>
+      </w:r>
+      <w:r>
+        <w:rPr>
+          <w:lang w:val="en-US"/>
+        </w:rPr>
+        <w:t>&gt;</w:t>
+      </w:r>
+      <w:r>
+        <w:rPr>
+          <w:lang w:val="en-US"/>
+        </w:rPr>
+        <w:t xml:space="preserve"> systems configuration -&gt; set the location of the tools used in build as ant, jdk, maven, node js python, etc..</w:t>
+      </w:r>
+    </w:p>
+    <w:p>
+      <w:pPr>
+        <w:pStyle w:val="Heading3"/>
+        <w:rPr>
+          <w:lang w:val="en-US"/>
+        </w:rPr>
+      </w:pPr>
+      <w:r>
+        <w:rPr>
+          <w:lang w:val="en-US"/>
+        </w:rPr>
+        <w:t>Source</w:t>
+      </w:r>
+    </w:p>
+    <w:p>
+      <w:pPr>
+        <w:rPr>
+          <w:lang w:val="en-US"/>
+        </w:rPr>
+      </w:pPr>
+    </w:p>
+    <w:p>
+      <w:pPr>
+        <w:rPr>
+          <w:b/>
+          <w:lang w:val="en-US"/>
+        </w:rPr>
+      </w:pPr>
+      <w:r>
+        <w:rPr>
+          <w:b/>
+          <w:lang w:val="en-US"/>
+        </w:rPr>
+        <w:t>What are source code management systems and how are they used</w:t>
+      </w:r>
+      <w:r>
+        <w:rPr>
+          <w:b/>
+          <w:lang w:val="en-US"/>
+        </w:rPr>
+        <w:t xml:space="preserve"> </w:t>
+      </w:r>
+      <w:r>
+        <w:rPr>
+          <w:b/>
+          <w:lang w:val="en-US"/>
+        </w:rPr>
+        <w:t>?</w:t>
+      </w:r>
+    </w:p>
+    <w:p>
+      <w:pPr>
+        <w:rPr>
+          <w:lang w:val="en-US"/>
+        </w:rPr>
+      </w:pPr>
+      <w:r>
+        <w:rPr>
+          <w:lang w:val="en-US"/>
+        </w:rPr>
+        <w:t xml:space="preserve">It is a </w:t>
+      </w:r>
+      <w:r>
+        <w:rPr>
+          <w:lang w:val="en-US"/>
+        </w:rPr>
+        <w:t>software wich allows user to keep track of the changes in a project and enable them to collaborate.</w:t>
+      </w:r>
+    </w:p>
+    <w:p>
+      <w:pPr>
+        <w:rPr>
+          <w:b/>
+          <w:lang w:val="en-US"/>
+        </w:rPr>
+      </w:pPr>
+      <w:r>
+        <w:rPr>
+          <w:b/>
+          <w:lang w:val="en-US"/>
+        </w:rPr>
+        <w:t>Cloud-based SCMs</w:t>
+      </w:r>
+    </w:p>
+    <w:p>
+      <w:pPr>
+        <w:rPr>
+          <w:lang w:val="en-US"/>
+        </w:rPr>
+      </w:pPr>
+      <w:r>
+        <w:rPr>
+          <w:lang w:val="en-US"/>
+        </w:rPr>
+        <w:t xml:space="preserve">Cloud-based or distributed </w:t>
+      </w:r>
+      <w:r>
+        <w:rPr>
+          <w:lang w:val="en-US"/>
+        </w:rPr>
+        <w:t xml:space="preserve">scms are </w:t>
+      </w:r>
+      <w:r>
+        <w:rPr>
+          <w:lang w:val="en-US"/>
+        </w:rPr>
+        <w:t xml:space="preserve">a type of </w:t>
+      </w:r>
+      <w:r>
+        <w:rPr>
+          <w:lang w:val="en-US"/>
+        </w:rPr>
+        <w:t>scms in which all the developer’s computer contains the</w:t>
+      </w:r>
+      <w:r>
+        <w:rPr>
+          <w:lang w:val="en-US"/>
+        </w:rPr>
+        <w:t xml:space="preserve"> complete</w:t>
+      </w:r>
+      <w:r>
+        <w:rPr>
+          <w:lang w:val="en-US"/>
+        </w:rPr>
+        <w:t xml:space="preserve"> code bas</w:t>
+      </w:r>
+      <w:r>
+        <w:rPr>
+          <w:lang w:val="en-US"/>
+        </w:rPr>
+        <w:t>e and the full</w:t>
+      </w:r>
+      <w:r>
+        <w:rPr>
+          <w:lang w:val="en-US"/>
+        </w:rPr>
+        <w:t xml:space="preserve"> history.</w:t>
+      </w:r>
+    </w:p>
+    <w:p>
+      <w:pPr>
+        <w:rPr>
+          <w:lang w:val="en-US"/>
+        </w:rPr>
+      </w:pPr>
+      <w:r>
+        <w:rPr>
+          <w:lang w:val="en-US"/>
+        </w:rPr>
+        <w:t>Ex: Github.</w:t>
+      </w:r>
+    </w:p>
+    <w:p>
+      <w:pPr>
+        <w:rPr>
+          <w:b/>
+          <w:lang w:val="en-US"/>
+        </w:rPr>
+      </w:pPr>
+      <w:r>
+        <w:rPr>
+          <w:b/>
+          <w:lang w:val="en-US"/>
+        </w:rPr>
+        <w:t>Jenkins changelogs</w:t>
+      </w:r>
+    </w:p>
+    <w:p>
+      <w:pPr>
+        <w:rPr>
+          <w:lang w:val="en-US"/>
+        </w:rPr>
+      </w:pPr>
+      <w:r>
+        <w:rPr>
+          <w:lang w:val="en-US"/>
+        </w:rPr>
+        <w:t xml:space="preserve">It is a functionality of Jenkins </w:t>
+      </w:r>
+      <w:r>
+        <w:rPr>
+          <w:lang w:val="en-US"/>
+        </w:rPr>
+        <w:t>which</w:t>
+      </w:r>
+      <w:r>
+        <w:rPr>
+          <w:lang w:val="en-US"/>
+        </w:rPr>
+        <w:t xml:space="preserve"> shows changes </w:t>
+      </w:r>
+      <w:r>
+        <w:rPr>
+          <w:lang w:val="en-US"/>
+        </w:rPr>
+        <w:t>tracked by the scm</w:t>
+      </w:r>
+      <w:r>
+        <w:rPr>
+          <w:lang w:val="en-US"/>
+        </w:rPr>
+        <w:t xml:space="preserve"> between</w:t>
+      </w:r>
+      <w:r>
+        <w:rPr>
+          <w:lang w:val="en-US"/>
+        </w:rPr>
+        <w:t xml:space="preserve"> each revision</w:t>
+      </w:r>
+      <w:r>
+        <w:rPr>
+          <w:lang w:val="en-US"/>
+        </w:rPr>
         <w:t>.</w:t>
       </w:r>
     </w:p>
@@ -1933,105 +1675,96 @@
       </w:pPr>
       <w:r>
         <w:rPr>
-          <w:rFonts w:ascii="Arial" w:hAnsi="Arial" w:cs="Arial"/>
-          <w:color w:val="212529"/>
-          <w:sz w:val="21"/>
-          <w:szCs w:val="21"/>
-          <w:shd w:val="clear" w:color="auto" w:fill="FFFFFF"/>
-          <w:lang w:val="en-US"/>
-        </w:rPr>
-        <w:t xml:space="preserve">A </w:t>
-      </w:r>
-      <w:proofErr w:type="spellStart"/>
-      <w:r>
-        <w:rPr>
-          <w:rFonts w:ascii="Arial" w:hAnsi="Arial" w:cs="Arial"/>
-          <w:color w:val="212529"/>
-          <w:sz w:val="21"/>
-          <w:szCs w:val="21"/>
-          <w:shd w:val="clear" w:color="auto" w:fill="FFFFFF"/>
-          <w:lang w:val="en-US"/>
-        </w:rPr>
-        <w:t>git</w:t>
-      </w:r>
-      <w:proofErr w:type="spellEnd"/>
-      <w:r>
-        <w:rPr>
-          <w:rFonts w:ascii="Arial" w:hAnsi="Arial" w:cs="Arial"/>
-          <w:color w:val="212529"/>
-          <w:sz w:val="21"/>
-          <w:szCs w:val="21"/>
-          <w:shd w:val="clear" w:color="auto" w:fill="FFFFFF"/>
-          <w:lang w:val="en-US"/>
-        </w:rPr>
-        <w:t xml:space="preserve"> repository is a data structure (folder .</w:t>
-      </w:r>
-      <w:proofErr w:type="spellStart"/>
-      <w:r>
-        <w:rPr>
-          <w:rFonts w:ascii="Arial" w:hAnsi="Arial" w:cs="Arial"/>
-          <w:color w:val="212529"/>
-          <w:sz w:val="21"/>
-          <w:szCs w:val="21"/>
-          <w:shd w:val="clear" w:color="auto" w:fill="FFFFFF"/>
-          <w:lang w:val="en-US"/>
-        </w:rPr>
-        <w:t>git</w:t>
-      </w:r>
-      <w:proofErr w:type="spellEnd"/>
-      <w:r>
-        <w:rPr>
-          <w:rFonts w:ascii="Arial" w:hAnsi="Arial" w:cs="Arial"/>
-          <w:color w:val="212529"/>
-          <w:sz w:val="21"/>
-          <w:szCs w:val="21"/>
-          <w:shd w:val="clear" w:color="auto" w:fill="FFFFFF"/>
-          <w:lang w:val="en-US"/>
-        </w:rPr>
-        <w:t xml:space="preserve"> in a project) used by </w:t>
-      </w:r>
-      <w:proofErr w:type="spellStart"/>
-      <w:r>
-        <w:rPr>
-          <w:rFonts w:ascii="Arial" w:hAnsi="Arial" w:cs="Arial"/>
-          <w:color w:val="212529"/>
-          <w:sz w:val="21"/>
-          <w:szCs w:val="21"/>
-          <w:shd w:val="clear" w:color="auto" w:fill="FFFFFF"/>
-          <w:lang w:val="en-US"/>
-        </w:rPr>
-        <w:t>git</w:t>
-      </w:r>
-      <w:proofErr w:type="spellEnd"/>
-      <w:r>
-        <w:rPr>
-          <w:rFonts w:ascii="Arial" w:hAnsi="Arial" w:cs="Arial"/>
-          <w:color w:val="212529"/>
-          <w:sz w:val="21"/>
-          <w:szCs w:val="21"/>
-          <w:shd w:val="clear" w:color="auto" w:fill="FFFFFF"/>
-          <w:lang w:val="en-US"/>
-        </w:rPr>
-        <w:t xml:space="preserve"> to store the set of files as well as history of changes made to those.</w:t>
-      </w:r>
-    </w:p>
-    <w:p>
-      <w:pPr>
-        <w:rPr>
-          <w:lang w:val="en-US"/>
-        </w:rPr>
-      </w:pPr>
-      <w:r>
-        <w:rPr>
-          <w:lang w:val="en-US"/>
-        </w:rPr>
-        <w:t xml:space="preserve">An artifact repository is a source </w:t>
-      </w:r>
-      <w:r>
-        <w:rPr>
-          <w:lang w:val="en-US"/>
-        </w:rPr>
-        <w:t>for artifacts needed for build an</w:t>
+          <w:lang w:val="en-US"/>
+        </w:rPr>
+        <w:t>Lists commits since last build.</w:t>
+      </w:r>
+    </w:p>
+    <w:p>
+      <w:pPr>
+        <w:rPr>
+          <w:b/>
+          <w:lang w:val="en-US"/>
+        </w:rPr>
+      </w:pPr>
+      <w:r>
+        <w:rPr>
+          <w:b/>
+          <w:lang w:val="en-US"/>
+        </w:rPr>
+        <w:t>Incremental updates v clean check out</w:t>
+      </w:r>
+    </w:p>
+    <w:p>
+      <w:pPr>
+        <w:rPr>
+          <w:lang w:val="en-US"/>
+        </w:rPr>
+      </w:pPr>
+      <w:r>
+        <w:rPr>
+          <w:lang w:val="en-US"/>
+        </w:rPr>
+        <w:t xml:space="preserve">Incremental update </w:t>
+      </w:r>
+      <w:r>
+        <w:rPr>
+          <w:lang w:val="en-US"/>
+        </w:rPr>
+        <w:t>-&gt; faster</w:t>
+      </w:r>
+    </w:p>
+    <w:p>
+      <w:pPr>
+        <w:rPr>
+          <w:lang w:val="en-US"/>
+        </w:rPr>
+      </w:pPr>
+      <w:r>
+        <w:rPr>
+          <w:lang w:val="en-US"/>
+        </w:rPr>
+        <w:t xml:space="preserve">Clean check out -&gt; </w:t>
+      </w:r>
+      <w:r>
+        <w:rPr>
+          <w:lang w:val="en-US"/>
+        </w:rPr>
+        <w:t>guarantees no extra or changed local files</w:t>
+      </w:r>
+    </w:p>
+    <w:p>
+      <w:pPr>
+        <w:rPr>
+          <w:b/>
+          <w:lang w:val="en-US"/>
+        </w:rPr>
+      </w:pPr>
+      <w:r>
+        <w:rPr>
+          <w:b/>
+          <w:lang w:val="en-US"/>
+        </w:rPr>
+        <w:t>Checking in code</w:t>
+      </w:r>
+    </w:p>
+    <w:p>
+      <w:pPr>
+        <w:rPr>
+          <w:lang w:val="en-US"/>
+        </w:rPr>
+      </w:pPr>
+      <w:r>
+        <w:rPr>
+          <w:lang w:val="en-US"/>
+        </w:rPr>
+        <w:t>Mean</w:t>
+      </w:r>
+      <w:r>
+        <w:rPr>
+          <w:lang w:val="en-US"/>
+        </w:rPr>
+        <w:t>s when co</w:t>
       </w:r>
       <w:r>
         <w:rPr>
@@ -2043,521 +1776,16 @@
         <w:rPr>
           <w:lang w:val="en-US"/>
         </w:rPr>
-        <w:t xml:space="preserve"> a </w:t>
-      </w:r>
-      <w:r>
-        <w:rPr>
-          <w:lang w:val="en-US"/>
-        </w:rPr>
-        <w:t>t</w:t>
-      </w:r>
-      <w:r>
-        <w:rPr>
-          <w:lang w:val="en-US"/>
-        </w:rPr>
-        <w:t>arget to deploy artifacts generated in the build process.</w:t>
-      </w:r>
-    </w:p>
-    <w:p>
-      <w:pPr>
-        <w:rPr>
-          <w:b/>
-          <w:lang w:val="en-US"/>
-        </w:rPr>
-      </w:pPr>
-      <w:r>
-        <w:rPr>
-          <w:b/>
-          <w:lang w:val="en-US"/>
-        </w:rPr>
-        <w:t>Build tools configuration</w:t>
-      </w:r>
-    </w:p>
-    <w:p>
-      <w:pPr>
-        <w:rPr>
-          <w:lang w:val="en-US"/>
-        </w:rPr>
-      </w:pPr>
-      <w:r>
-        <w:rPr>
-          <w:lang w:val="en-US"/>
-        </w:rPr>
-        <w:t>In manage Jenkins</w:t>
-      </w:r>
-      <w:r>
-        <w:rPr>
-          <w:lang w:val="en-US"/>
-        </w:rPr>
-        <w:t xml:space="preserve"> -</w:t>
-      </w:r>
-      <w:r>
-        <w:rPr>
-          <w:lang w:val="en-US"/>
-        </w:rPr>
-        <w:t>&gt;</w:t>
-      </w:r>
-      <w:r>
-        <w:rPr>
-          <w:lang w:val="en-US"/>
-        </w:rPr>
-        <w:t xml:space="preserve"> systems configuration -&gt; set the location of the tools used in build as ant, </w:t>
-      </w:r>
-      <w:proofErr w:type="spellStart"/>
-      <w:r>
-        <w:rPr>
-          <w:lang w:val="en-US"/>
-        </w:rPr>
-        <w:t>jdk</w:t>
-      </w:r>
-      <w:proofErr w:type="spellEnd"/>
-      <w:r>
-        <w:rPr>
-          <w:lang w:val="en-US"/>
-        </w:rPr>
-        <w:t xml:space="preserve">, maven, node </w:t>
-      </w:r>
-      <w:proofErr w:type="spellStart"/>
-      <w:r>
-        <w:rPr>
-          <w:lang w:val="en-US"/>
-        </w:rPr>
-        <w:t>js</w:t>
-      </w:r>
-      <w:proofErr w:type="spellEnd"/>
-      <w:r>
-        <w:rPr>
-          <w:lang w:val="en-US"/>
-        </w:rPr>
-        <w:t xml:space="preserve"> python, etc</w:t>
-      </w:r>
-      <w:proofErr w:type="gramStart"/>
-      <w:r>
-        <w:rPr>
-          <w:lang w:val="en-US"/>
-        </w:rPr>
-        <w:t>..</w:t>
-      </w:r>
-      <w:proofErr w:type="gramEnd"/>
-    </w:p>
-    <w:p>
-      <w:pPr>
-        <w:pStyle w:val="Heading3"/>
-        <w:rPr>
-          <w:lang w:val="en-US"/>
-        </w:rPr>
-      </w:pPr>
-      <w:r>
-        <w:rPr>
-          <w:lang w:val="en-US"/>
-        </w:rPr>
-        <w:t>Source</w:t>
-      </w:r>
-    </w:p>
-    <w:p>
-      <w:pPr>
-        <w:rPr>
-          <w:lang w:val="en-US"/>
-        </w:rPr>
-      </w:pPr>
-    </w:p>
-    <w:p>
-      <w:pPr>
-        <w:rPr>
-          <w:b/>
-          <w:lang w:val="en-US"/>
-        </w:rPr>
-      </w:pPr>
-      <w:r>
-        <w:rPr>
-          <w:b/>
-          <w:lang w:val="en-US"/>
-        </w:rPr>
-        <w:t xml:space="preserve">What are source code management systems and how are they </w:t>
-      </w:r>
-      <w:proofErr w:type="gramStart"/>
-      <w:r>
-        <w:rPr>
-          <w:b/>
-          <w:lang w:val="en-US"/>
-        </w:rPr>
-        <w:t>used</w:t>
-      </w:r>
-      <w:r>
-        <w:rPr>
-          <w:b/>
+        <w:t>e is uploaded in the main branch repository,</w:t>
+      </w:r>
+      <w:r>
+        <w:rPr>
           <w:lang w:val="en-US"/>
         </w:rPr>
         <w:t xml:space="preserve"> </w:t>
       </w:r>
       <w:r>
         <w:rPr>
-          <w:b/>
-          <w:lang w:val="en-US"/>
-        </w:rPr>
-        <w:t>?</w:t>
-      </w:r>
-      <w:proofErr w:type="gramEnd"/>
-    </w:p>
-    <w:p>
-      <w:pPr>
-        <w:rPr>
-          <w:lang w:val="en-US"/>
-        </w:rPr>
-      </w:pPr>
-      <w:r>
-        <w:rPr>
-          <w:lang w:val="en-US"/>
-        </w:rPr>
-        <w:t xml:space="preserve">It is a </w:t>
-      </w:r>
-      <w:r>
-        <w:rPr>
-          <w:lang w:val="en-US"/>
-        </w:rPr>
-        <w:t xml:space="preserve">software </w:t>
-      </w:r>
-      <w:proofErr w:type="spellStart"/>
-      <w:r>
-        <w:rPr>
-          <w:lang w:val="en-US"/>
-        </w:rPr>
-        <w:t>wich</w:t>
-      </w:r>
-      <w:proofErr w:type="spellEnd"/>
-      <w:r>
-        <w:rPr>
-          <w:lang w:val="en-US"/>
-        </w:rPr>
-        <w:t xml:space="preserve"> allows user to keep track of the changes in a project and enable them to collaborate.</w:t>
-      </w:r>
-    </w:p>
-    <w:p>
-      <w:pPr>
-        <w:rPr>
-          <w:b/>
-          <w:lang w:val="en-US"/>
-        </w:rPr>
-      </w:pPr>
-      <w:r>
-        <w:rPr>
-          <w:b/>
-          <w:lang w:val="en-US"/>
-        </w:rPr>
-        <w:t>Cloud-based SCMs</w:t>
-      </w:r>
-    </w:p>
-    <w:p>
-      <w:pPr>
-        <w:rPr>
-          <w:lang w:val="en-US"/>
-        </w:rPr>
-      </w:pPr>
-      <w:r>
-        <w:rPr>
-          <w:lang w:val="en-US"/>
-        </w:rPr>
-        <w:t xml:space="preserve">Cloud-based or distributed </w:t>
-      </w:r>
-      <w:proofErr w:type="spellStart"/>
-      <w:r>
-        <w:rPr>
-          <w:lang w:val="en-US"/>
-        </w:rPr>
-        <w:t>scms</w:t>
-      </w:r>
-      <w:proofErr w:type="spellEnd"/>
-      <w:r>
-        <w:rPr>
-          <w:lang w:val="en-US"/>
-        </w:rPr>
-        <w:t xml:space="preserve"> are </w:t>
-      </w:r>
-      <w:r>
-        <w:rPr>
-          <w:lang w:val="en-US"/>
-        </w:rPr>
-        <w:t xml:space="preserve">a type of </w:t>
-      </w:r>
-      <w:proofErr w:type="spellStart"/>
-      <w:r>
-        <w:rPr>
-          <w:lang w:val="en-US"/>
-        </w:rPr>
-        <w:t>scms</w:t>
-      </w:r>
-      <w:proofErr w:type="spellEnd"/>
-      <w:r>
-        <w:rPr>
-          <w:lang w:val="en-US"/>
-        </w:rPr>
-        <w:t xml:space="preserve"> in which all the developer’s computer contains the</w:t>
-      </w:r>
-      <w:r>
-        <w:rPr>
-          <w:lang w:val="en-US"/>
-        </w:rPr>
-        <w:t xml:space="preserve"> complete</w:t>
-      </w:r>
-      <w:r>
-        <w:rPr>
-          <w:lang w:val="en-US"/>
-        </w:rPr>
-        <w:t xml:space="preserve"> code bas</w:t>
-      </w:r>
-      <w:r>
-        <w:rPr>
-          <w:lang w:val="en-US"/>
-        </w:rPr>
-        <w:t>e and the full</w:t>
-      </w:r>
-      <w:r>
-        <w:rPr>
-          <w:lang w:val="en-US"/>
-        </w:rPr>
-        <w:t xml:space="preserve"> history.</w:t>
-      </w:r>
-    </w:p>
-    <w:p>
-      <w:pPr>
-        <w:rPr>
-          <w:lang w:val="en-US"/>
-        </w:rPr>
-      </w:pPr>
-      <w:r>
-        <w:rPr>
-          <w:lang w:val="en-US"/>
-        </w:rPr>
-        <w:t xml:space="preserve">Ex: </w:t>
-      </w:r>
-      <w:proofErr w:type="spellStart"/>
-      <w:r>
-        <w:rPr>
-          <w:lang w:val="en-US"/>
-        </w:rPr>
-        <w:t>Github</w:t>
-      </w:r>
-      <w:proofErr w:type="spellEnd"/>
-      <w:r>
-        <w:rPr>
-          <w:lang w:val="en-US"/>
-        </w:rPr>
-        <w:t>.</w:t>
-      </w:r>
-    </w:p>
-    <w:p>
-      <w:pPr>
-        <w:rPr>
-          <w:b/>
-          <w:lang w:val="en-US"/>
-        </w:rPr>
-      </w:pPr>
-      <w:r>
-        <w:rPr>
-          <w:b/>
-          <w:lang w:val="en-US"/>
-        </w:rPr>
-        <w:t>Jenkins changelogs</w:t>
-      </w:r>
-    </w:p>
-    <w:p>
-      <w:pPr>
-        <w:rPr>
-          <w:lang w:val="en-US"/>
-        </w:rPr>
-      </w:pPr>
-      <w:r>
-        <w:rPr>
-          <w:lang w:val="en-US"/>
-        </w:rPr>
-        <w:t xml:space="preserve">It is a functionality of </w:t>
-      </w:r>
-      <w:proofErr w:type="gramStart"/>
-      <w:r>
-        <w:rPr>
-          <w:lang w:val="en-US"/>
-        </w:rPr>
-        <w:t xml:space="preserve">Jenkins </w:t>
-      </w:r>
-      <w:r>
-        <w:rPr>
-          <w:lang w:val="en-US"/>
-        </w:rPr>
-        <w:t>which</w:t>
-      </w:r>
-      <w:proofErr w:type="gramEnd"/>
-      <w:r>
-        <w:rPr>
-          <w:lang w:val="en-US"/>
-        </w:rPr>
-        <w:t xml:space="preserve"> shows changes </w:t>
-      </w:r>
-      <w:r>
-        <w:rPr>
-          <w:lang w:val="en-US"/>
-        </w:rPr>
-        <w:t xml:space="preserve">tracked by the </w:t>
-      </w:r>
-      <w:proofErr w:type="spellStart"/>
-      <w:r>
-        <w:rPr>
-          <w:lang w:val="en-US"/>
-        </w:rPr>
-        <w:t>scm</w:t>
-      </w:r>
-      <w:proofErr w:type="spellEnd"/>
-      <w:r>
-        <w:rPr>
-          <w:lang w:val="en-US"/>
-        </w:rPr>
-        <w:t xml:space="preserve"> between</w:t>
-      </w:r>
-      <w:r>
-        <w:rPr>
-          <w:lang w:val="en-US"/>
-        </w:rPr>
-        <w:t xml:space="preserve"> each revision</w:t>
-      </w:r>
-      <w:r>
-        <w:rPr>
-          <w:lang w:val="en-US"/>
-        </w:rPr>
-        <w:t>.</w:t>
-      </w:r>
-    </w:p>
-    <w:p>
-      <w:pPr>
-        <w:rPr>
-          <w:lang w:val="en-US"/>
-        </w:rPr>
-      </w:pPr>
-      <w:r>
-        <w:rPr>
-          <w:lang w:val="en-US"/>
-        </w:rPr>
-        <w:t>Lists commits since last build.</w:t>
-      </w:r>
-    </w:p>
-    <w:p>
-      <w:pPr>
-        <w:rPr>
-          <w:b/>
-          <w:lang w:val="en-US"/>
-        </w:rPr>
-      </w:pPr>
-      <w:r>
-        <w:rPr>
-          <w:b/>
-          <w:lang w:val="en-US"/>
-        </w:rPr>
-        <w:t>Incremental updates v clean check out</w:t>
-      </w:r>
-    </w:p>
-    <w:p>
-      <w:pPr>
-        <w:rPr>
-          <w:lang w:val="en-US"/>
-        </w:rPr>
-      </w:pPr>
-      <w:r>
-        <w:rPr>
-          <w:lang w:val="en-US"/>
-        </w:rPr>
-        <w:t xml:space="preserve">Incremental update </w:t>
-      </w:r>
-      <w:r>
-        <w:rPr>
-          <w:lang w:val="en-US"/>
-        </w:rPr>
-        <w:t>-&gt; faster</w:t>
-      </w:r>
-    </w:p>
-    <w:p>
-      <w:pPr>
-        <w:rPr>
-          <w:lang w:val="en-US"/>
-        </w:rPr>
-      </w:pPr>
-      <w:r>
-        <w:rPr>
-          <w:lang w:val="en-US"/>
-        </w:rPr>
-        <w:t xml:space="preserve">Clean check out -&gt; </w:t>
-      </w:r>
-      <w:r>
-        <w:rPr>
-          <w:lang w:val="en-US"/>
-        </w:rPr>
-        <w:t>guarantees no extra or changed local files</w:t>
-      </w:r>
-    </w:p>
-    <w:p>
-      <w:pPr>
-        <w:rPr>
-          <w:b/>
-          <w:lang w:val="en-US"/>
-        </w:rPr>
-      </w:pPr>
-      <w:r>
-        <w:rPr>
-          <w:b/>
-          <w:lang w:val="en-US"/>
-        </w:rPr>
-        <w:t>Checking in code</w:t>
-      </w:r>
-    </w:p>
-    <w:p>
-      <w:pPr>
-        <w:rPr>
-          <w:lang w:val="en-US"/>
-        </w:rPr>
-      </w:pPr>
-      <w:r>
-        <w:rPr>
-          <w:lang w:val="en-US"/>
-        </w:rPr>
-        <w:t>Mean</w:t>
-      </w:r>
-      <w:r>
-        <w:rPr>
-          <w:lang w:val="en-US"/>
-        </w:rPr>
-        <w:t>s when co</w:t>
-      </w:r>
-      <w:r>
-        <w:rPr>
-          <w:lang w:val="en-US"/>
-        </w:rPr>
-        <w:t>d</w:t>
-      </w:r>
-      <w:r>
-        <w:rPr>
-          <w:lang w:val="en-US"/>
-        </w:rPr>
-        <w:t xml:space="preserve">e </w:t>
-      </w:r>
-      <w:proofErr w:type="gramStart"/>
-      <w:r>
-        <w:rPr>
-          <w:lang w:val="en-US"/>
-        </w:rPr>
-        <w:t>is uploaded</w:t>
-      </w:r>
-      <w:proofErr w:type="gramEnd"/>
-      <w:r>
-        <w:rPr>
-          <w:lang w:val="en-US"/>
-        </w:rPr>
-        <w:t xml:space="preserve"> in the main branch repository,</w:t>
-      </w:r>
-      <w:r>
-        <w:rPr>
-          <w:lang w:val="en-US"/>
-        </w:rPr>
-        <w:t xml:space="preserve"> </w:t>
-      </w:r>
-      <w:r>
-        <w:rPr>
           <w:lang w:val="en-US"/>
         </w:rPr>
         <w:t>to review the code before update the project version.</w:t>
@@ -2566,21 +1794,7 @@
         <w:rPr>
           <w:lang w:val="en-US"/>
         </w:rPr>
-        <w:t xml:space="preserve"> At </w:t>
-      </w:r>
-      <w:proofErr w:type="gramStart"/>
-      <w:r>
-        <w:rPr>
-          <w:lang w:val="en-US"/>
-        </w:rPr>
-        <w:t>least daily</w:t>
-      </w:r>
-      <w:proofErr w:type="gramEnd"/>
-      <w:r>
-        <w:rPr>
-          <w:lang w:val="en-US"/>
-        </w:rPr>
-        <w:t xml:space="preserve"> with CI.</w:t>
+        <w:t xml:space="preserve"> At least daily with CI.</w:t>
       </w:r>
     </w:p>
     <w:p>
@@ -2604,33 +1818,11 @@
           <w:lang w:val="en-US"/>
         </w:rPr>
       </w:pPr>
-      <w:proofErr w:type="spellStart"/>
-      <w:r>
-        <w:rPr>
-          <w:lang w:val="en-US"/>
-        </w:rPr>
-        <w:t>Storingin</w:t>
-      </w:r>
-      <w:proofErr w:type="spellEnd"/>
-      <w:r>
-        <w:rPr>
-          <w:lang w:val="en-US"/>
-        </w:rPr>
-        <w:t xml:space="preserve"> </w:t>
-      </w:r>
-      <w:proofErr w:type="spellStart"/>
-      <w:r>
-        <w:rPr>
-          <w:lang w:val="en-US"/>
-        </w:rPr>
-        <w:t>config</w:t>
-      </w:r>
-      <w:proofErr w:type="spellEnd"/>
-      <w:r>
-        <w:rPr>
-          <w:lang w:val="en-US"/>
-        </w:rPr>
-        <w:t xml:space="preserve"> files everything need to build our environment instead of </w:t>
+      <w:r>
+        <w:rPr>
+          <w:lang w:val="en-US"/>
+        </w:rPr>
+        <w:t xml:space="preserve">Storingin config files everything need to build our environment instead of </w:t>
       </w:r>
       <w:r>
         <w:rPr>
@@ -3027,19 +2219,11 @@
           <w:lang w:val="en-US"/>
         </w:rPr>
       </w:pPr>
-      <w:proofErr w:type="spellStart"/>
-      <w:r>
-        <w:rPr>
-          <w:lang w:val="en-US"/>
-        </w:rPr>
-        <w:t>Hipchat</w:t>
-      </w:r>
-      <w:proofErr w:type="spellEnd"/>
-      <w:r>
-        <w:rPr>
-          <w:lang w:val="en-US"/>
-        </w:rPr>
-        <w:t xml:space="preserve"> </w:t>
+      <w:r>
+        <w:rPr>
+          <w:lang w:val="en-US"/>
+        </w:rPr>
+        <w:t xml:space="preserve">Hipchat </w:t>
       </w:r>
     </w:p>
     <w:p>
@@ -3089,19 +2273,11 @@
           <w:lang w:val="en-US"/>
         </w:rPr>
       </w:pPr>
-      <w:proofErr w:type="spellStart"/>
-      <w:r>
-        <w:rPr>
-          <w:lang w:val="en-US"/>
-        </w:rPr>
-        <w:t>Sms</w:t>
-      </w:r>
-      <w:proofErr w:type="spellEnd"/>
-      <w:r>
-        <w:rPr>
-          <w:lang w:val="en-US"/>
-        </w:rPr>
-        <w:t xml:space="preserve"> Notification</w:t>
+      <w:r>
+        <w:rPr>
+          <w:lang w:val="en-US"/>
+        </w:rPr>
+        <w:t>Sms Notification</w:t>
       </w:r>
     </w:p>
     <w:p>
@@ -3119,35 +2295,7 @@
         <w:rPr>
           <w:lang w:val="en-US"/>
         </w:rPr>
-        <w:t>Extreme Notification (</w:t>
-      </w:r>
-      <w:proofErr w:type="spellStart"/>
-      <w:r>
-        <w:rPr>
-          <w:lang w:val="en-US"/>
-        </w:rPr>
-        <w:t>Webhook</w:t>
-      </w:r>
-      <w:proofErr w:type="spellEnd"/>
-      <w:r>
-        <w:rPr>
-          <w:lang w:val="en-US"/>
-        </w:rPr>
-        <w:t xml:space="preserve"> -&gt; </w:t>
-      </w:r>
-      <w:proofErr w:type="spellStart"/>
-      <w:r>
-        <w:rPr>
-          <w:lang w:val="en-US"/>
-        </w:rPr>
-        <w:t>requete</w:t>
-      </w:r>
-      <w:proofErr w:type="spellEnd"/>
-      <w:r>
-        <w:rPr>
-          <w:lang w:val="en-US"/>
-        </w:rPr>
-        <w:t xml:space="preserve"> http + parameter)</w:t>
+        <w:t>Extreme Notification (Webhook -&gt; requete http + parameter)</w:t>
       </w:r>
     </w:p>
     <w:p>
@@ -3284,16 +2432,8 @@
         <w:rPr>
           <w:lang w:val="en-US"/>
         </w:rPr>
-        <w:t xml:space="preserve">, co-ordination + GUI + API </w:t>
-      </w:r>
-      <w:proofErr w:type="spellStart"/>
-      <w:r>
-        <w:rPr>
-          <w:lang w:val="en-US"/>
-        </w:rPr>
-        <w:t>enpoints</w:t>
-      </w:r>
-      <w:proofErr w:type="spellEnd"/>
+        <w:t>, co-ordination + GUI + API enpoints</w:t>
+      </w:r>
     </w:p>
     <w:p>
       <w:pPr>
@@ -3454,16 +2594,8 @@
         <w:rPr>
           <w:lang w:val="en-US"/>
         </w:rPr>
-        <w:t xml:space="preserve">Xml </w:t>
-      </w:r>
-      <w:proofErr w:type="spellStart"/>
-      <w:r>
-        <w:rPr>
-          <w:lang w:val="en-US"/>
-        </w:rPr>
-        <w:t>api</w:t>
-      </w:r>
-      <w:proofErr w:type="spellEnd"/>
+        <w:t>Xml api</w:t>
+      </w:r>
     </w:p>
     <w:p>
       <w:pPr>
@@ -3476,28 +2608,12 @@
           <w:lang w:val="en-US"/>
         </w:rPr>
       </w:pPr>
-      <w:proofErr w:type="spellStart"/>
-      <w:r>
-        <w:rPr>
-          <w:lang w:val="en-US"/>
-        </w:rPr>
-        <w:t>Json</w:t>
-      </w:r>
-      <w:proofErr w:type="spellEnd"/>
-      <w:r>
-        <w:rPr>
-          <w:lang w:val="en-US"/>
-        </w:rPr>
-        <w:t xml:space="preserve"> </w:t>
-      </w:r>
-      <w:proofErr w:type="spellStart"/>
-      <w:r>
-        <w:rPr>
-          <w:lang w:val="en-US"/>
-        </w:rPr>
-        <w:t>api</w:t>
-      </w:r>
-      <w:proofErr w:type="spellEnd"/>
+      <w:r>
+        <w:rPr>
+          <w:lang w:val="en-US"/>
+        </w:rPr>
+        <w:t>Json api</w:t>
+      </w:r>
     </w:p>
     <w:p>
       <w:pPr>
@@ -3514,16 +2630,8 @@
         <w:rPr>
           <w:lang w:val="en-US"/>
         </w:rPr>
-        <w:t xml:space="preserve">Python </w:t>
-      </w:r>
-      <w:proofErr w:type="spellStart"/>
-      <w:r>
-        <w:rPr>
-          <w:lang w:val="en-US"/>
-        </w:rPr>
-        <w:t>api</w:t>
-      </w:r>
-      <w:proofErr w:type="spellEnd"/>
+        <w:t>Python api</w:t>
+      </w:r>
     </w:p>
     <w:p>
       <w:pPr>
@@ -3540,49 +2648,7 @@
         <w:rPr>
           <w:lang w:val="en-US"/>
         </w:rPr>
-        <w:t xml:space="preserve">(Python </w:t>
-      </w:r>
-      <w:proofErr w:type="spellStart"/>
-      <w:r>
-        <w:rPr>
-          <w:lang w:val="en-US"/>
-        </w:rPr>
-        <w:t>Api</w:t>
-      </w:r>
-      <w:proofErr w:type="spellEnd"/>
-      <w:r>
-        <w:rPr>
-          <w:lang w:val="en-US"/>
-        </w:rPr>
-        <w:t xml:space="preserve"> wrappers, Ruby </w:t>
-      </w:r>
-      <w:proofErr w:type="spellStart"/>
-      <w:r>
-        <w:rPr>
-          <w:lang w:val="en-US"/>
-        </w:rPr>
-        <w:t>Api</w:t>
-      </w:r>
-      <w:proofErr w:type="spellEnd"/>
-      <w:r>
-        <w:rPr>
-          <w:lang w:val="en-US"/>
-        </w:rPr>
-        <w:t xml:space="preserve"> wrappers, Java </w:t>
-      </w:r>
-      <w:proofErr w:type="spellStart"/>
-      <w:r>
-        <w:rPr>
-          <w:lang w:val="en-US"/>
-        </w:rPr>
-        <w:t>Api</w:t>
-      </w:r>
-      <w:proofErr w:type="spellEnd"/>
-      <w:r>
-        <w:rPr>
-          <w:lang w:val="en-US"/>
-        </w:rPr>
-        <w:t xml:space="preserve"> wrappers)</w:t>
+        <w:t>(Python Api wrappers, Ruby Api wrappers, Java Api wrappers)</w:t>
       </w:r>
     </w:p>
     <w:p>
@@ -3621,16 +2687,8 @@
         <w:rPr>
           <w:lang w:val="en-US"/>
         </w:rPr>
-        <w:t xml:space="preserve">Programmatic </w:t>
-      </w:r>
-      <w:proofErr w:type="spellStart"/>
-      <w:r>
-        <w:rPr>
-          <w:lang w:val="en-US"/>
-        </w:rPr>
-        <w:t>acces</w:t>
-      </w:r>
-      <w:proofErr w:type="spellEnd"/>
+        <w:t>Programmatic acces</w:t>
+      </w:r>
     </w:p>
     <w:p>
       <w:pPr>
@@ -3706,31 +2764,8 @@
         </w:numPr>
         <w:spacing w:after="0" w:line="240" w:lineRule="auto"/>
       </w:pPr>
-      <w:proofErr w:type="spellStart"/>
-      <w:r>
-        <w:t>Authentication</w:t>
-      </w:r>
-      <w:proofErr w:type="spellEnd"/>
-      <w:r>
-        <w:t xml:space="preserve"> – </w:t>
-      </w:r>
-      <w:proofErr w:type="spellStart"/>
-      <w:r>
-        <w:t>identify</w:t>
-      </w:r>
-      <w:proofErr w:type="spellEnd"/>
-      <w:r>
-        <w:t xml:space="preserve"> </w:t>
-      </w:r>
-      <w:proofErr w:type="spellStart"/>
-      <w:proofErr w:type="gramStart"/>
-      <w:r>
-        <w:t>a</w:t>
-      </w:r>
-      <w:proofErr w:type="spellEnd"/>
-      <w:proofErr w:type="gramEnd"/>
-      <w:r>
-        <w:t xml:space="preserve"> user</w:t>
+      <w:r>
+        <w:t>Authentication – identify a user</w:t>
       </w:r>
     </w:p>
     <w:p>
@@ -3742,29 +2777,8 @@
         </w:numPr>
         <w:spacing w:after="0" w:line="240" w:lineRule="auto"/>
       </w:pPr>
-      <w:proofErr w:type="spellStart"/>
-      <w:r>
-        <w:t>Authorization</w:t>
-      </w:r>
-      <w:proofErr w:type="spellEnd"/>
-      <w:r>
-        <w:t xml:space="preserve"> – </w:t>
-      </w:r>
-      <w:proofErr w:type="spellStart"/>
-      <w:r>
-        <w:t>what</w:t>
-      </w:r>
-      <w:proofErr w:type="spellEnd"/>
-      <w:r>
-        <w:t xml:space="preserve"> user </w:t>
-      </w:r>
-      <w:proofErr w:type="spellStart"/>
-      <w:r>
-        <w:t>can</w:t>
-      </w:r>
-      <w:proofErr w:type="spellEnd"/>
-      <w:r>
-        <w:t xml:space="preserve"> do</w:t>
+      <w:r>
+        <w:t>Authorization – what user can do</w:t>
       </w:r>
     </w:p>
     <w:p>
@@ -3796,21 +2810,8 @@
         </w:numPr>
         <w:spacing w:after="0" w:line="240" w:lineRule="auto"/>
       </w:pPr>
-      <w:proofErr w:type="spellStart"/>
-      <w:r>
-        <w:t>Maps</w:t>
-      </w:r>
-      <w:proofErr w:type="spellEnd"/>
-      <w:r>
-        <w:t xml:space="preserve"> </w:t>
-      </w:r>
-      <w:proofErr w:type="spellStart"/>
-      <w:r>
-        <w:t>roles</w:t>
-      </w:r>
-      <w:proofErr w:type="spellEnd"/>
-      <w:r>
-        <w:t xml:space="preserve"> to permissions</w:t>
+      <w:r>
+        <w:t>Maps roles to permissions</w:t>
       </w:r>
     </w:p>
     <w:p>
@@ -3852,23 +2853,7 @@
           <w:b/>
           <w:lang w:val="en-US"/>
         </w:rPr>
-        <w:t xml:space="preserve">Definition of auditing, </w:t>
-      </w:r>
-      <w:proofErr w:type="gramStart"/>
-      <w:r>
-        <w:rPr>
-          <w:b/>
-          <w:lang w:val="en-US"/>
-        </w:rPr>
-        <w:t>credentials,</w:t>
-      </w:r>
-      <w:proofErr w:type="gramEnd"/>
-      <w:r>
-        <w:rPr>
-          <w:b/>
-          <w:lang w:val="en-US"/>
-        </w:rPr>
-        <w:t xml:space="preserve"> and other key security concepts</w:t>
+        <w:t>Definition of auditing, credentials, and other key security concepts</w:t>
       </w:r>
     </w:p>
     <w:p>
@@ -3964,21 +2949,13 @@
         <w:rPr>
           <w:lang w:val="en-US"/>
         </w:rPr>
-        <w:t xml:space="preserve"> </w:t>
-      </w:r>
-      <w:proofErr w:type="gramStart"/>
-      <w:r>
-        <w:rPr>
-          <w:lang w:val="en-US"/>
-        </w:rPr>
-        <w:t>It’s</w:t>
-      </w:r>
-      <w:proofErr w:type="gramEnd"/>
-      <w:r>
-        <w:rPr>
-          <w:lang w:val="en-US"/>
-        </w:rPr>
-        <w:t xml:space="preserve"> for any types of files.</w:t>
+        <w:t xml:space="preserve"> It’s for any types of files.</w:t>
+      </w:r>
+      <w:r>
+        <w:rPr>
+          <w:lang w:val="en-US"/>
+        </w:rPr>
+        <w:t xml:space="preserve"> It is useful to track dependencies (artifacts).</w:t>
       </w:r>
     </w:p>
     <w:p>
@@ -4034,6 +3011,37 @@
     </w:p>
     <w:p>
       <w:pPr>
+        <w:rPr>
+          <w:lang w:val="en-US"/>
+        </w:rPr>
+      </w:pPr>
+    </w:p>
+    <w:p>
+      <w:pPr>
+        <w:pStyle w:val="ListParagraph"/>
+        <w:numPr>
+          <w:ilvl w:val="0"/>
+          <w:numId w:val="16"/>
+        </w:numPr>
+        <w:rPr>
+          <w:lang w:val="en-US"/>
+        </w:rPr>
+      </w:pPr>
+      <w:r>
+        <w:rPr>
+          <w:lang w:val="en-US"/>
+        </w:rPr>
+        <w:t>Jenkins maintains a database md5sum and for each md5sum, Jenkins records which build of which project used.</w:t>
+      </w:r>
+      <w:r>
+        <w:rPr>
+          <w:lang w:val="en-US"/>
+        </w:rPr>
+        <w:t xml:space="preserve"> Jenkins stores only the md5sum and their usages.</w:t>
+      </w:r>
+    </w:p>
+    <w:p>
+      <w:pPr>
         <w:pStyle w:val="Heading3"/>
         <w:rPr>
           <w:lang w:val="en-US"/>
@@ -4063,189 +3071,401 @@
     </w:p>
     <w:p>
       <w:pPr>
-        <w:rPr>
-          <w:b/>
+        <w:pStyle w:val="ListParagraph"/>
+        <w:numPr>
+          <w:ilvl w:val="0"/>
+          <w:numId w:val="17"/>
+        </w:numPr>
+        <w:rPr>
+          <w:lang w:val="en-US"/>
+        </w:rPr>
+      </w:pPr>
+      <w:r>
+        <w:rPr>
+          <w:lang w:val="en-US"/>
+        </w:rPr>
+        <w:t>Download</w:t>
+      </w:r>
+    </w:p>
+    <w:p>
+      <w:pPr>
+        <w:pStyle w:val="ListParagraph"/>
+        <w:numPr>
+          <w:ilvl w:val="0"/>
+          <w:numId w:val="17"/>
+        </w:numPr>
+        <w:rPr>
+          <w:lang w:val="en-US"/>
+        </w:rPr>
+      </w:pPr>
+      <w:r>
+        <w:rPr>
+          <w:lang w:val="en-US"/>
+        </w:rPr>
+        <w:t>Upload in Nexus/Artifactory,</w:t>
+      </w:r>
+    </w:p>
+    <w:p>
+      <w:pPr>
+        <w:pStyle w:val="ListParagraph"/>
+        <w:numPr>
+          <w:ilvl w:val="0"/>
+          <w:numId w:val="17"/>
+        </w:numPr>
+        <w:rPr>
+          <w:lang w:val="en-US"/>
+        </w:rPr>
+      </w:pPr>
+      <w:r>
+        <w:rPr>
+          <w:lang w:val="en-US"/>
+        </w:rPr>
+        <w:t>deploy,</w:t>
+      </w:r>
+    </w:p>
+    <w:p>
+      <w:pPr>
+        <w:pStyle w:val="ListParagraph"/>
+        <w:numPr>
+          <w:ilvl w:val="0"/>
+          <w:numId w:val="17"/>
+        </w:numPr>
+        <w:rPr>
+          <w:lang w:val="en-US"/>
+        </w:rPr>
+      </w:pPr>
+      <w:r>
+        <w:rPr>
+          <w:lang w:val="en-US"/>
+        </w:rPr>
+        <w:lastRenderedPageBreak/>
+        <w:t xml:space="preserve">use in an other </w:t>
+      </w:r>
+      <w:r>
+        <w:rPr>
+          <w:lang w:val="en-US"/>
+        </w:rPr>
+        <w:t xml:space="preserve"> etc…</w:t>
+      </w:r>
+    </w:p>
+    <w:p>
+      <w:pPr>
+        <w:rPr>
+          <w:b/>
+          <w:lang w:val="en-US"/>
+        </w:rPr>
+      </w:pPr>
+      <w:r>
+        <w:rPr>
+          <w:b/>
+          <w:lang w:val="en-US"/>
+        </w:rPr>
+        <w:t>Storing artifacts</w:t>
+      </w:r>
+    </w:p>
+    <w:p>
+      <w:pPr>
+        <w:pStyle w:val="ListParagraph"/>
+        <w:numPr>
+          <w:ilvl w:val="0"/>
+          <w:numId w:val="18"/>
+        </w:numPr>
+        <w:rPr>
+          <w:lang w:val="en-US"/>
+        </w:rPr>
+      </w:pPr>
+      <w:r>
+        <w:rPr>
+          <w:lang w:val="en-US"/>
+        </w:rPr>
+        <w:t>can ar</w:t>
+      </w:r>
+      <w:r>
+        <w:rPr>
+          <w:lang w:val="en-US"/>
+        </w:rPr>
+        <w:t>c</w:t>
+      </w:r>
+      <w:r>
+        <w:rPr>
+          <w:lang w:val="en-US"/>
+        </w:rPr>
+        <w:t>hive</w:t>
+      </w:r>
+      <w:r>
+        <w:rPr>
+          <w:lang w:val="en-US"/>
+        </w:rPr>
+        <w:t xml:space="preserve"> artifact</w:t>
+      </w:r>
+    </w:p>
+    <w:p>
+      <w:pPr>
+        <w:pStyle w:val="ListParagraph"/>
+        <w:numPr>
+          <w:ilvl w:val="0"/>
+          <w:numId w:val="18"/>
+        </w:numPr>
+        <w:rPr>
+          <w:lang w:val="en-US"/>
+        </w:rPr>
+      </w:pPr>
+      <w:r>
+        <w:rPr>
+          <w:lang w:val="en-US"/>
+        </w:rPr>
+        <w:t>discard old build by age or number</w:t>
+      </w:r>
+    </w:p>
+    <w:p>
+      <w:pPr>
+        <w:pStyle w:val="Heading3"/>
+        <w:rPr>
+          <w:lang w:val="en-US"/>
+        </w:rPr>
+      </w:pPr>
+      <w:r>
+        <w:rPr>
+          <w:lang w:val="en-US"/>
+        </w:rPr>
+        <w:t>Using 3rd party tools</w:t>
+      </w:r>
+    </w:p>
+    <w:p>
+      <w:pPr>
+        <w:rPr>
+          <w:b/>
+          <w:lang w:val="en-US"/>
+        </w:rPr>
+      </w:pPr>
+      <w:r>
+        <w:rPr>
+          <w:b/>
+          <w:lang w:val="en-US"/>
+        </w:rPr>
+        <w:t>How to use 3rd party tools</w:t>
+      </w:r>
+    </w:p>
+    <w:p>
+      <w:pPr>
+        <w:pStyle w:val="ListParagraph"/>
+        <w:numPr>
+          <w:ilvl w:val="0"/>
+          <w:numId w:val="19"/>
+        </w:numPr>
+        <w:spacing w:after="0" w:line="240" w:lineRule="auto"/>
+        <w:rPr>
+          <w:lang w:val="en-US"/>
+        </w:rPr>
+      </w:pPr>
+      <w:r>
+        <w:rPr>
+          <w:lang w:val="en-US"/>
+        </w:rPr>
+        <w:t>Setup in Manage System the location on disk or download from there</w:t>
+      </w:r>
+    </w:p>
+    <w:p>
+      <w:pPr>
+        <w:pStyle w:val="ListParagraph"/>
+        <w:numPr>
+          <w:ilvl w:val="0"/>
+          <w:numId w:val="19"/>
+        </w:numPr>
+        <w:spacing w:after="0" w:line="240" w:lineRule="auto"/>
+      </w:pPr>
+      <w:r>
+        <w:t>Ex: JDK, Maven, Git</w:t>
+      </w:r>
+      <w:r>
+        <w:t>, Gradle, Docker, Ant</w:t>
+      </w:r>
+    </w:p>
+    <w:p>
+      <w:pPr>
+        <w:pStyle w:val="ListParagraph"/>
+        <w:numPr>
+          <w:ilvl w:val="0"/>
+          <w:numId w:val="19"/>
+        </w:numPr>
+        <w:spacing w:after="0" w:line="240" w:lineRule="auto"/>
+        <w:rPr>
+          <w:rFonts w:ascii="Lato" w:hAnsi="Lato" w:cs="Lato"/>
+          <w:color w:val="000000"/>
+          <w:lang w:val="en-US"/>
+        </w:rPr>
+      </w:pPr>
+      <w:r>
+        <w:rPr>
+          <w:lang w:val="en-US"/>
+        </w:rPr>
+        <w:t>Can install automatically or from file system</w:t>
+      </w:r>
+    </w:p>
+    <w:p>
+      <w:pPr>
+        <w:rPr>
+          <w:b/>
+          <w:lang w:val="en-US"/>
+        </w:rPr>
+      </w:pPr>
+    </w:p>
+    <w:p>
+      <w:pPr>
+        <w:pStyle w:val="Heading2"/>
+        <w:rPr>
+          <w:lang w:val="en-US"/>
+        </w:rPr>
+      </w:pPr>
+      <w:r>
+        <w:rPr>
+          <w:lang w:val="en-US"/>
+        </w:rPr>
+        <w:t>Installation Wizard</w:t>
+      </w:r>
+    </w:p>
+    <w:p>
+      <w:pPr>
+        <w:rPr>
+          <w:b/>
+          <w:lang w:val="en-US"/>
+        </w:rPr>
+      </w:pPr>
+      <w:r>
+        <w:rPr>
+          <w:b/>
+          <w:lang w:val="en-US"/>
+        </w:rPr>
+        <w:t>What is the Jenkins Installation Wizard?</w:t>
+      </w:r>
+    </w:p>
+    <w:p>
+      <w:pPr>
+        <w:rPr>
+          <w:lang w:val="en-US"/>
+        </w:rPr>
+      </w:pPr>
+      <w:r>
+        <w:rPr>
+          <w:lang w:val="en-US"/>
+        </w:rPr>
+        <w:t>It’s a setup wizard which helps to finish “one-off” steps.</w:t>
+      </w:r>
+    </w:p>
+    <w:p>
+      <w:pPr>
+        <w:rPr>
+          <w:b/>
+          <w:lang w:val="en-US"/>
+        </w:rPr>
+      </w:pPr>
+      <w:r>
+        <w:rPr>
+          <w:b/>
+          <w:lang w:val="en-US"/>
+        </w:rPr>
+        <w:t>How to use the Wizard?</w:t>
+      </w:r>
+    </w:p>
+    <w:p>
+      <w:pPr>
+        <w:rPr>
+          <w:lang w:val="en-US"/>
+        </w:rPr>
+      </w:pPr>
+      <w:r>
+        <w:rPr>
+          <w:lang w:val="en-US"/>
+        </w:rPr>
+        <w:t>You need to donwnload, install and run Jenkins.</w:t>
+      </w:r>
+    </w:p>
+    <w:p>
+      <w:pPr>
+        <w:rPr>
+          <w:b/>
+          <w:lang w:val="en-US"/>
+        </w:rPr>
+      </w:pPr>
+      <w:r>
+        <w:rPr>
+          <w:b/>
+          <w:lang w:val="en-US"/>
+        </w:rPr>
+        <w:t>Which configurations are covered by the Installation Wizard?</w:t>
+      </w:r>
+    </w:p>
+    <w:p>
+      <w:pPr>
+        <w:pStyle w:val="ListParagraph"/>
+        <w:numPr>
+          <w:ilvl w:val="0"/>
+          <w:numId w:val="20"/>
+        </w:numPr>
+        <w:rPr>
+          <w:lang w:val="en-US"/>
+        </w:rPr>
+      </w:pPr>
+      <w:r>
+        <w:rPr>
+          <w:lang w:val="en-US"/>
+        </w:rPr>
+        <w:t>Unlock Jenkins</w:t>
+      </w:r>
+    </w:p>
+    <w:p>
+      <w:pPr>
+        <w:pStyle w:val="ListParagraph"/>
+        <w:numPr>
+          <w:ilvl w:val="0"/>
+          <w:numId w:val="20"/>
+        </w:numPr>
+        <w:rPr>
+          <w:lang w:val="en-US"/>
+        </w:rPr>
+      </w:pPr>
+      <w:r>
+        <w:rPr>
+          <w:lang w:val="en-US"/>
+        </w:rPr>
+        <w:t>Customize Jenkins with plugins</w:t>
+      </w:r>
+    </w:p>
+    <w:p>
+      <w:pPr>
+        <w:pStyle w:val="ListParagraph"/>
+        <w:numPr>
+          <w:ilvl w:val="0"/>
+          <w:numId w:val="20"/>
+        </w:numPr>
+        <w:rPr>
+          <w:lang w:val="en-US"/>
+        </w:rPr>
+      </w:pPr>
+      <w:r>
+        <w:rPr>
+          <w:lang w:val="en-US"/>
+        </w:rPr>
+        <w:t>Define the first administrator user</w:t>
+      </w:r>
+    </w:p>
+    <w:p>
+      <w:pPr>
+        <w:pStyle w:val="Heading2"/>
+        <w:rPr>
+          <w:lang w:val="en-US"/>
+        </w:rPr>
+      </w:pPr>
+    </w:p>
+    <w:p>
+      <w:pPr>
+        <w:pStyle w:val="Heading2"/>
+        <w:rPr>
           <w:lang w:val="en-US"/>
         </w:rPr>
       </w:pPr>
       <w:bookmarkStart w:id="0" w:name="_GoBack"/>
       <w:bookmarkEnd w:id="0"/>
-    </w:p>
-    <w:p>
-      <w:pPr>
-        <w:rPr>
-          <w:b/>
-          <w:lang w:val="en-US"/>
-        </w:rPr>
-      </w:pPr>
-      <w:r>
-        <w:rPr>
-          <w:b/>
-          <w:lang w:val="en-US"/>
-        </w:rPr>
-        <w:t>Storing artifacts</w:t>
-      </w:r>
-    </w:p>
-    <w:p>
-      <w:pPr>
-        <w:pStyle w:val="Heading3"/>
-        <w:rPr>
-          <w:lang w:val="en-US"/>
-        </w:rPr>
-      </w:pPr>
-      <w:r>
-        <w:rPr>
-          <w:lang w:val="en-US"/>
-        </w:rPr>
-        <w:t>Using 3rd party tools</w:t>
-      </w:r>
-    </w:p>
-    <w:p>
-      <w:pPr>
-        <w:rPr>
-          <w:b/>
-          <w:lang w:val="en-US"/>
-        </w:rPr>
-      </w:pPr>
-      <w:r>
-        <w:rPr>
-          <w:b/>
-          <w:lang w:val="en-US"/>
-        </w:rPr>
-        <w:t>◦ How to use 3rd party tools</w:t>
-      </w:r>
-    </w:p>
-    <w:p>
-      <w:pPr>
-        <w:rPr>
-          <w:b/>
-          <w:lang w:val="en-US"/>
-        </w:rPr>
-      </w:pPr>
-      <w:r>
-        <w:rPr>
-          <w:b/>
-          <w:lang w:val="en-US"/>
-        </w:rPr>
-        <w:t>• Installation Wizard</w:t>
-      </w:r>
-    </w:p>
-    <w:p>
-      <w:pPr>
-        <w:rPr>
-          <w:b/>
-          <w:lang w:val="en-US"/>
-        </w:rPr>
-      </w:pPr>
-      <w:r>
-        <w:rPr>
-          <w:b/>
-          <w:lang w:val="en-US"/>
-        </w:rPr>
-        <w:lastRenderedPageBreak/>
-        <w:t xml:space="preserve">◦ </w:t>
-      </w:r>
-      <w:proofErr w:type="gramStart"/>
-      <w:r>
-        <w:rPr>
-          <w:b/>
-          <w:lang w:val="en-US"/>
-        </w:rPr>
-        <w:t>What</w:t>
-      </w:r>
-      <w:proofErr w:type="gramEnd"/>
-      <w:r>
-        <w:rPr>
-          <w:b/>
-          <w:lang w:val="en-US"/>
-        </w:rPr>
-        <w:t xml:space="preserve"> is the Jenkins Installation Wizard?</w:t>
-      </w:r>
-    </w:p>
-    <w:p>
-      <w:pPr>
-        <w:rPr>
-          <w:b/>
-          <w:lang w:val="en-US"/>
-        </w:rPr>
-      </w:pPr>
-      <w:r>
-        <w:rPr>
-          <w:b/>
-          <w:lang w:val="en-US"/>
-        </w:rPr>
-        <w:t>◦ How to use the Wizard?</w:t>
-      </w:r>
-    </w:p>
-    <w:p>
-      <w:pPr>
-        <w:rPr>
-          <w:b/>
-          <w:lang w:val="en-US"/>
-        </w:rPr>
-      </w:pPr>
-      <w:r>
-        <w:rPr>
-          <w:b/>
-          <w:lang w:val="en-US"/>
-        </w:rPr>
-        <w:t xml:space="preserve">◦ </w:t>
-      </w:r>
-      <w:proofErr w:type="gramStart"/>
-      <w:r>
-        <w:rPr>
-          <w:b/>
-          <w:lang w:val="en-US"/>
-        </w:rPr>
-        <w:t>Which</w:t>
-      </w:r>
-      <w:proofErr w:type="gramEnd"/>
-      <w:r>
-        <w:rPr>
-          <w:b/>
-          <w:lang w:val="en-US"/>
-        </w:rPr>
-        <w:t xml:space="preserve"> configurations are covered by the Installation Wizard?</w:t>
-      </w:r>
-    </w:p>
-    <w:p>
-      <w:pPr>
-        <w:rPr>
-          <w:lang w:val="en-US"/>
-        </w:rPr>
-      </w:pPr>
-      <w:r>
-        <w:rPr>
-          <w:lang w:val="en-US"/>
-        </w:rPr>
-        <w:t xml:space="preserve">Last </w:t>
-      </w:r>
-      <w:r>
-        <w:rPr>
-          <w:lang w:val="en-US"/>
-        </w:rPr>
-        <w:t>link</w:t>
-      </w:r>
-      <w:r>
-        <w:rPr>
-          <w:lang w:val="en-US"/>
-        </w:rPr>
-        <w:t xml:space="preserve">: </w:t>
-      </w:r>
-      <w:r>
-        <w:rPr>
-          <w:lang w:val="en-US"/>
-        </w:rPr>
-        <w:t>https://jenkins.io</w:t>
-      </w:r>
-    </w:p>
-    <w:p>
-      <w:pPr>
-        <w:pStyle w:val="Heading2"/>
-        <w:rPr>
-          <w:lang w:val="en-US"/>
-        </w:rPr>
-      </w:pPr>
       <w:r>
         <w:rPr>
           <w:lang w:val="en-US"/>
@@ -4999,6 +4219,119 @@
     </w:lvl>
   </w:abstractNum>
   <w:abstractNum w:abstractNumId="6" w15:restartNumberingAfterBreak="0">
+    <w:nsid w:val="30F44464"/>
+    <w:multiLevelType w:val="hybridMultilevel"/>
+    <w:tmpl w:val="C8DE6338"/>
+    <w:lvl w:ilvl="0" w:tplc="040C0001">
+      <w:start w:val="1"/>
+      <w:numFmt w:val="bullet"/>
+      <w:lvlText w:val=""/>
+      <w:lvlJc w:val="left"/>
+      <w:pPr>
+        <w:ind w:left="720" w:hanging="360"/>
+      </w:pPr>
+      <w:rPr>
+        <w:rFonts w:ascii="Symbol" w:hAnsi="Symbol" w:hint="default"/>
+      </w:rPr>
+    </w:lvl>
+    <w:lvl w:ilvl="1" w:tplc="040C0003" w:tentative="1">
+      <w:start w:val="1"/>
+      <w:numFmt w:val="bullet"/>
+      <w:lvlText w:val="o"/>
+      <w:lvlJc w:val="left"/>
+      <w:pPr>
+        <w:ind w:left="1440" w:hanging="360"/>
+      </w:pPr>
+      <w:rPr>
+        <w:rFonts w:ascii="Courier New" w:hAnsi="Courier New" w:cs="Courier New" w:hint="default"/>
+      </w:rPr>
+    </w:lvl>
+    <w:lvl w:ilvl="2" w:tplc="040C0005" w:tentative="1">
+      <w:start w:val="1"/>
+      <w:numFmt w:val="bullet"/>
+      <w:lvlText w:val=""/>
+      <w:lvlJc w:val="left"/>
+      <w:pPr>
+        <w:ind w:left="2160" w:hanging="360"/>
+      </w:pPr>
+      <w:rPr>
+        <w:rFonts w:ascii="Wingdings" w:hAnsi="Wingdings" w:hint="default"/>
+      </w:rPr>
+    </w:lvl>
+    <w:lvl w:ilvl="3" w:tplc="040C0001" w:tentative="1">
+      <w:start w:val="1"/>
+      <w:numFmt w:val="bullet"/>
+      <w:lvlText w:val=""/>
+      <w:lvlJc w:val="left"/>
+      <w:pPr>
+        <w:ind w:left="2880" w:hanging="360"/>
+      </w:pPr>
+      <w:rPr>
+        <w:rFonts w:ascii="Symbol" w:hAnsi="Symbol" w:hint="default"/>
+      </w:rPr>
+    </w:lvl>
+    <w:lvl w:ilvl="4" w:tplc="040C0003" w:tentative="1">
+      <w:start w:val="1"/>
+      <w:numFmt w:val="bullet"/>
+      <w:lvlText w:val="o"/>
+      <w:lvlJc w:val="left"/>
+      <w:pPr>
+        <w:ind w:left="3600" w:hanging="360"/>
+      </w:pPr>
+      <w:rPr>
+        <w:rFonts w:ascii="Courier New" w:hAnsi="Courier New" w:cs="Courier New" w:hint="default"/>
+      </w:rPr>
+    </w:lvl>
+    <w:lvl w:ilvl="5" w:tplc="040C0005" w:tentative="1">
+      <w:start w:val="1"/>
+      <w:numFmt w:val="bullet"/>
+      <w:lvlText w:val=""/>
+      <w:lvlJc w:val="left"/>
+      <w:pPr>
+        <w:ind w:left="4320" w:hanging="360"/>
+      </w:pPr>
+      <w:rPr>
+        <w:rFonts w:ascii="Wingdings" w:hAnsi="Wingdings" w:hint="default"/>
+      </w:rPr>
+    </w:lvl>
+    <w:lvl w:ilvl="6" w:tplc="040C0001" w:tentative="1">
+      <w:start w:val="1"/>
+      <w:numFmt w:val="bullet"/>
+      <w:lvlText w:val=""/>
+      <w:lvlJc w:val="left"/>
+      <w:pPr>
+        <w:ind w:left="5040" w:hanging="360"/>
+      </w:pPr>
+      <w:rPr>
+        <w:rFonts w:ascii="Symbol" w:hAnsi="Symbol" w:hint="default"/>
+      </w:rPr>
+    </w:lvl>
+    <w:lvl w:ilvl="7" w:tplc="040C0003" w:tentative="1">
+      <w:start w:val="1"/>
+      <w:numFmt w:val="bullet"/>
+      <w:lvlText w:val="o"/>
+      <w:lvlJc w:val="left"/>
+      <w:pPr>
+        <w:ind w:left="5760" w:hanging="360"/>
+      </w:pPr>
+      <w:rPr>
+        <w:rFonts w:ascii="Courier New" w:hAnsi="Courier New" w:cs="Courier New" w:hint="default"/>
+      </w:rPr>
+    </w:lvl>
+    <w:lvl w:ilvl="8" w:tplc="040C0005" w:tentative="1">
+      <w:start w:val="1"/>
+      <w:numFmt w:val="bullet"/>
+      <w:lvlText w:val=""/>
+      <w:lvlJc w:val="left"/>
+      <w:pPr>
+        <w:ind w:left="6480" w:hanging="360"/>
+      </w:pPr>
+      <w:rPr>
+        <w:rFonts w:ascii="Wingdings" w:hAnsi="Wingdings" w:hint="default"/>
+      </w:rPr>
+    </w:lvl>
+  </w:abstractNum>
+  <w:abstractNum w:abstractNumId="7" w15:restartNumberingAfterBreak="0">
     <w:nsid w:val="33D40B49"/>
     <w:multiLevelType w:val="hybridMultilevel"/>
     <w:tmpl w:val="28BAB05C"/>
@@ -5111,7 +4444,7 @@
       </w:rPr>
     </w:lvl>
   </w:abstractNum>
-  <w:abstractNum w:abstractNumId="7" w15:restartNumberingAfterBreak="0">
+  <w:abstractNum w:abstractNumId="8" w15:restartNumberingAfterBreak="0">
     <w:nsid w:val="3A8369BF"/>
     <w:multiLevelType w:val="hybridMultilevel"/>
     <w:tmpl w:val="45486A42"/>
@@ -5224,7 +4557,7 @@
       </w:rPr>
     </w:lvl>
   </w:abstractNum>
-  <w:abstractNum w:abstractNumId="8" w15:restartNumberingAfterBreak="0">
+  <w:abstractNum w:abstractNumId="9" w15:restartNumberingAfterBreak="0">
     <w:nsid w:val="3C5D6C2F"/>
     <w:multiLevelType w:val="hybridMultilevel"/>
     <w:tmpl w:val="4BCAF3F8"/>
@@ -5337,7 +4670,120 @@
       </w:rPr>
     </w:lvl>
   </w:abstractNum>
-  <w:abstractNum w:abstractNumId="9" w15:restartNumberingAfterBreak="0">
+  <w:abstractNum w:abstractNumId="10" w15:restartNumberingAfterBreak="0">
+    <w:nsid w:val="4C9C39C7"/>
+    <w:multiLevelType w:val="hybridMultilevel"/>
+    <w:tmpl w:val="7876D10A"/>
+    <w:lvl w:ilvl="0" w:tplc="040C0001">
+      <w:start w:val="1"/>
+      <w:numFmt w:val="bullet"/>
+      <w:lvlText w:val=""/>
+      <w:lvlJc w:val="left"/>
+      <w:pPr>
+        <w:ind w:left="720" w:hanging="360"/>
+      </w:pPr>
+      <w:rPr>
+        <w:rFonts w:ascii="Symbol" w:hAnsi="Symbol" w:hint="default"/>
+      </w:rPr>
+    </w:lvl>
+    <w:lvl w:ilvl="1" w:tplc="040C0003" w:tentative="1">
+      <w:start w:val="1"/>
+      <w:numFmt w:val="bullet"/>
+      <w:lvlText w:val="o"/>
+      <w:lvlJc w:val="left"/>
+      <w:pPr>
+        <w:ind w:left="1440" w:hanging="360"/>
+      </w:pPr>
+      <w:rPr>
+        <w:rFonts w:ascii="Courier New" w:hAnsi="Courier New" w:cs="Courier New" w:hint="default"/>
+      </w:rPr>
+    </w:lvl>
+    <w:lvl w:ilvl="2" w:tplc="040C0005" w:tentative="1">
+      <w:start w:val="1"/>
+      <w:numFmt w:val="bullet"/>
+      <w:lvlText w:val=""/>
+      <w:lvlJc w:val="left"/>
+      <w:pPr>
+        <w:ind w:left="2160" w:hanging="360"/>
+      </w:pPr>
+      <w:rPr>
+        <w:rFonts w:ascii="Wingdings" w:hAnsi="Wingdings" w:hint="default"/>
+      </w:rPr>
+    </w:lvl>
+    <w:lvl w:ilvl="3" w:tplc="040C0001" w:tentative="1">
+      <w:start w:val="1"/>
+      <w:numFmt w:val="bullet"/>
+      <w:lvlText w:val=""/>
+      <w:lvlJc w:val="left"/>
+      <w:pPr>
+        <w:ind w:left="2880" w:hanging="360"/>
+      </w:pPr>
+      <w:rPr>
+        <w:rFonts w:ascii="Symbol" w:hAnsi="Symbol" w:hint="default"/>
+      </w:rPr>
+    </w:lvl>
+    <w:lvl w:ilvl="4" w:tplc="040C0003" w:tentative="1">
+      <w:start w:val="1"/>
+      <w:numFmt w:val="bullet"/>
+      <w:lvlText w:val="o"/>
+      <w:lvlJc w:val="left"/>
+      <w:pPr>
+        <w:ind w:left="3600" w:hanging="360"/>
+      </w:pPr>
+      <w:rPr>
+        <w:rFonts w:ascii="Courier New" w:hAnsi="Courier New" w:cs="Courier New" w:hint="default"/>
+      </w:rPr>
+    </w:lvl>
+    <w:lvl w:ilvl="5" w:tplc="040C0005" w:tentative="1">
+      <w:start w:val="1"/>
+      <w:numFmt w:val="bullet"/>
+      <w:lvlText w:val=""/>
+      <w:lvlJc w:val="left"/>
+      <w:pPr>
+        <w:ind w:left="4320" w:hanging="360"/>
+      </w:pPr>
+      <w:rPr>
+        <w:rFonts w:ascii="Wingdings" w:hAnsi="Wingdings" w:hint="default"/>
+      </w:rPr>
+    </w:lvl>
+    <w:lvl w:ilvl="6" w:tplc="040C0001" w:tentative="1">
+      <w:start w:val="1"/>
+      <w:numFmt w:val="bullet"/>
+      <w:lvlText w:val=""/>
+      <w:lvlJc w:val="left"/>
+      <w:pPr>
+        <w:ind w:left="5040" w:hanging="360"/>
+      </w:pPr>
+      <w:rPr>
+        <w:rFonts w:ascii="Symbol" w:hAnsi="Symbol" w:hint="default"/>
+      </w:rPr>
+    </w:lvl>
+    <w:lvl w:ilvl="7" w:tplc="040C0003" w:tentative="1">
+      <w:start w:val="1"/>
+      <w:numFmt w:val="bullet"/>
+      <w:lvlText w:val="o"/>
+      <w:lvlJc w:val="left"/>
+      <w:pPr>
+        <w:ind w:left="5760" w:hanging="360"/>
+      </w:pPr>
+      <w:rPr>
+        <w:rFonts w:ascii="Courier New" w:hAnsi="Courier New" w:cs="Courier New" w:hint="default"/>
+      </w:rPr>
+    </w:lvl>
+    <w:lvl w:ilvl="8" w:tplc="040C0005" w:tentative="1">
+      <w:start w:val="1"/>
+      <w:numFmt w:val="bullet"/>
+      <w:lvlText w:val=""/>
+      <w:lvlJc w:val="left"/>
+      <w:pPr>
+        <w:ind w:left="6480" w:hanging="360"/>
+      </w:pPr>
+      <w:rPr>
+        <w:rFonts w:ascii="Wingdings" w:hAnsi="Wingdings" w:hint="default"/>
+      </w:rPr>
+    </w:lvl>
+  </w:abstractNum>
+  <w:abstractNum w:abstractNumId="11" w15:restartNumberingAfterBreak="0">
     <w:nsid w:val="4D2D7E72"/>
     <w:multiLevelType w:val="hybridMultilevel"/>
     <w:tmpl w:val="7EEC809C"/>
@@ -5450,7 +4896,7 @@
       </w:rPr>
     </w:lvl>
   </w:abstractNum>
-  <w:abstractNum w:abstractNumId="10" w15:restartNumberingAfterBreak="0">
+  <w:abstractNum w:abstractNumId="12" w15:restartNumberingAfterBreak="0">
     <w:nsid w:val="4E820F66"/>
     <w:multiLevelType w:val="hybridMultilevel"/>
     <w:tmpl w:val="FB220A1C"/>
@@ -5563,7 +5009,7 @@
       </w:rPr>
     </w:lvl>
   </w:abstractNum>
-  <w:abstractNum w:abstractNumId="11" w15:restartNumberingAfterBreak="0">
+  <w:abstractNum w:abstractNumId="13" w15:restartNumberingAfterBreak="0">
     <w:nsid w:val="56B23039"/>
     <w:multiLevelType w:val="hybridMultilevel"/>
     <w:tmpl w:val="7C58D2FE"/>
@@ -5676,7 +5122,120 @@
       </w:rPr>
     </w:lvl>
   </w:abstractNum>
-  <w:abstractNum w:abstractNumId="12" w15:restartNumberingAfterBreak="0">
+  <w:abstractNum w:abstractNumId="14" w15:restartNumberingAfterBreak="0">
+    <w:nsid w:val="61024C9D"/>
+    <w:multiLevelType w:val="hybridMultilevel"/>
+    <w:tmpl w:val="F450472A"/>
+    <w:lvl w:ilvl="0" w:tplc="040C0001">
+      <w:start w:val="1"/>
+      <w:numFmt w:val="bullet"/>
+      <w:lvlText w:val=""/>
+      <w:lvlJc w:val="left"/>
+      <w:pPr>
+        <w:ind w:left="720" w:hanging="360"/>
+      </w:pPr>
+      <w:rPr>
+        <w:rFonts w:ascii="Symbol" w:hAnsi="Symbol" w:hint="default"/>
+      </w:rPr>
+    </w:lvl>
+    <w:lvl w:ilvl="1" w:tplc="040C0003" w:tentative="1">
+      <w:start w:val="1"/>
+      <w:numFmt w:val="bullet"/>
+      <w:lvlText w:val="o"/>
+      <w:lvlJc w:val="left"/>
+      <w:pPr>
+        <w:ind w:left="1440" w:hanging="360"/>
+      </w:pPr>
+      <w:rPr>
+        <w:rFonts w:ascii="Courier New" w:hAnsi="Courier New" w:cs="Courier New" w:hint="default"/>
+      </w:rPr>
+    </w:lvl>
+    <w:lvl w:ilvl="2" w:tplc="040C0005" w:tentative="1">
+      <w:start w:val="1"/>
+      <w:numFmt w:val="bullet"/>
+      <w:lvlText w:val=""/>
+      <w:lvlJc w:val="left"/>
+      <w:pPr>
+        <w:ind w:left="2160" w:hanging="360"/>
+      </w:pPr>
+      <w:rPr>
+        <w:rFonts w:ascii="Wingdings" w:hAnsi="Wingdings" w:hint="default"/>
+      </w:rPr>
+    </w:lvl>
+    <w:lvl w:ilvl="3" w:tplc="040C0001" w:tentative="1">
+      <w:start w:val="1"/>
+      <w:numFmt w:val="bullet"/>
+      <w:lvlText w:val=""/>
+      <w:lvlJc w:val="left"/>
+      <w:pPr>
+        <w:ind w:left="2880" w:hanging="360"/>
+      </w:pPr>
+      <w:rPr>
+        <w:rFonts w:ascii="Symbol" w:hAnsi="Symbol" w:hint="default"/>
+      </w:rPr>
+    </w:lvl>
+    <w:lvl w:ilvl="4" w:tplc="040C0003" w:tentative="1">
+      <w:start w:val="1"/>
+      <w:numFmt w:val="bullet"/>
+      <w:lvlText w:val="o"/>
+      <w:lvlJc w:val="left"/>
+      <w:pPr>
+        <w:ind w:left="3600" w:hanging="360"/>
+      </w:pPr>
+      <w:rPr>
+        <w:rFonts w:ascii="Courier New" w:hAnsi="Courier New" w:cs="Courier New" w:hint="default"/>
+      </w:rPr>
+    </w:lvl>
+    <w:lvl w:ilvl="5" w:tplc="040C0005" w:tentative="1">
+      <w:start w:val="1"/>
+      <w:numFmt w:val="bullet"/>
+      <w:lvlText w:val=""/>
+      <w:lvlJc w:val="left"/>
+      <w:pPr>
+        <w:ind w:left="4320" w:hanging="360"/>
+      </w:pPr>
+      <w:rPr>
+        <w:rFonts w:ascii="Wingdings" w:hAnsi="Wingdings" w:hint="default"/>
+      </w:rPr>
+    </w:lvl>
+    <w:lvl w:ilvl="6" w:tplc="040C0001" w:tentative="1">
+      <w:start w:val="1"/>
+      <w:numFmt w:val="bullet"/>
+      <w:lvlText w:val=""/>
+      <w:lvlJc w:val="left"/>
+      <w:pPr>
+        <w:ind w:left="5040" w:hanging="360"/>
+      </w:pPr>
+      <w:rPr>
+        <w:rFonts w:ascii="Symbol" w:hAnsi="Symbol" w:hint="default"/>
+      </w:rPr>
+    </w:lvl>
+    <w:lvl w:ilvl="7" w:tplc="040C0003" w:tentative="1">
+      <w:start w:val="1"/>
+      <w:numFmt w:val="bullet"/>
+      <w:lvlText w:val="o"/>
+      <w:lvlJc w:val="left"/>
+      <w:pPr>
+        <w:ind w:left="5760" w:hanging="360"/>
+      </w:pPr>
+      <w:rPr>
+        <w:rFonts w:ascii="Courier New" w:hAnsi="Courier New" w:cs="Courier New" w:hint="default"/>
+      </w:rPr>
+    </w:lvl>
+    <w:lvl w:ilvl="8" w:tplc="040C0005" w:tentative="1">
+      <w:start w:val="1"/>
+      <w:numFmt w:val="bullet"/>
+      <w:lvlText w:val=""/>
+      <w:lvlJc w:val="left"/>
+      <w:pPr>
+        <w:ind w:left="6480" w:hanging="360"/>
+      </w:pPr>
+      <w:rPr>
+        <w:rFonts w:ascii="Wingdings" w:hAnsi="Wingdings" w:hint="default"/>
+      </w:rPr>
+    </w:lvl>
+  </w:abstractNum>
+  <w:abstractNum w:abstractNumId="15" w15:restartNumberingAfterBreak="0">
     <w:nsid w:val="6438096C"/>
     <w:multiLevelType w:val="hybridMultilevel"/>
     <w:tmpl w:val="56BCE23A"/>
@@ -5789,10 +5348,10 @@
       </w:rPr>
     </w:lvl>
   </w:abstractNum>
-  <w:abstractNum w:abstractNumId="13" w15:restartNumberingAfterBreak="0">
+  <w:abstractNum w:abstractNumId="16" w15:restartNumberingAfterBreak="0">
     <w:nsid w:val="66366944"/>
     <w:multiLevelType w:val="hybridMultilevel"/>
-    <w:tmpl w:val="D4B0FE4A"/>
+    <w:tmpl w:val="DD905E72"/>
     <w:lvl w:ilvl="0" w:tplc="040C0001">
       <w:start w:val="1"/>
       <w:numFmt w:val="bullet"/>
@@ -5902,7 +5461,7 @@
       </w:rPr>
     </w:lvl>
   </w:abstractNum>
-  <w:abstractNum w:abstractNumId="14" w15:restartNumberingAfterBreak="0">
+  <w:abstractNum w:abstractNumId="17" w15:restartNumberingAfterBreak="0">
     <w:nsid w:val="6BD770A7"/>
     <w:multiLevelType w:val="hybridMultilevel"/>
     <w:tmpl w:val="11DEBFE6"/>
@@ -6015,7 +5574,120 @@
       </w:rPr>
     </w:lvl>
   </w:abstractNum>
-  <w:abstractNum w:abstractNumId="15" w15:restartNumberingAfterBreak="0">
+  <w:abstractNum w:abstractNumId="18" w15:restartNumberingAfterBreak="0">
+    <w:nsid w:val="70A37DE2"/>
+    <w:multiLevelType w:val="hybridMultilevel"/>
+    <w:tmpl w:val="DB4A45C8"/>
+    <w:lvl w:ilvl="0" w:tplc="04090001">
+      <w:start w:val="1"/>
+      <w:numFmt w:val="bullet"/>
+      <w:lvlText w:val=""/>
+      <w:lvlJc w:val="left"/>
+      <w:pPr>
+        <w:ind w:left="720" w:hanging="360"/>
+      </w:pPr>
+      <w:rPr>
+        <w:rFonts w:ascii="Symbol" w:hAnsi="Symbol" w:hint="default"/>
+      </w:rPr>
+    </w:lvl>
+    <w:lvl w:ilvl="1" w:tplc="04090003" w:tentative="1">
+      <w:start w:val="1"/>
+      <w:numFmt w:val="bullet"/>
+      <w:lvlText w:val="o"/>
+      <w:lvlJc w:val="left"/>
+      <w:pPr>
+        <w:ind w:left="1440" w:hanging="360"/>
+      </w:pPr>
+      <w:rPr>
+        <w:rFonts w:ascii="Courier New" w:hAnsi="Courier New" w:hint="default"/>
+      </w:rPr>
+    </w:lvl>
+    <w:lvl w:ilvl="2" w:tplc="04090005" w:tentative="1">
+      <w:start w:val="1"/>
+      <w:numFmt w:val="bullet"/>
+      <w:lvlText w:val=""/>
+      <w:lvlJc w:val="left"/>
+      <w:pPr>
+        <w:ind w:left="2160" w:hanging="360"/>
+      </w:pPr>
+      <w:rPr>
+        <w:rFonts w:ascii="Wingdings" w:hAnsi="Wingdings" w:hint="default"/>
+      </w:rPr>
+    </w:lvl>
+    <w:lvl w:ilvl="3" w:tplc="04090001" w:tentative="1">
+      <w:start w:val="1"/>
+      <w:numFmt w:val="bullet"/>
+      <w:lvlText w:val=""/>
+      <w:lvlJc w:val="left"/>
+      <w:pPr>
+        <w:ind w:left="2880" w:hanging="360"/>
+      </w:pPr>
+      <w:rPr>
+        <w:rFonts w:ascii="Symbol" w:hAnsi="Symbol" w:hint="default"/>
+      </w:rPr>
+    </w:lvl>
+    <w:lvl w:ilvl="4" w:tplc="04090003" w:tentative="1">
+      <w:start w:val="1"/>
+      <w:numFmt w:val="bullet"/>
+      <w:lvlText w:val="o"/>
+      <w:lvlJc w:val="left"/>
+      <w:pPr>
+        <w:ind w:left="3600" w:hanging="360"/>
+      </w:pPr>
+      <w:rPr>
+        <w:rFonts w:ascii="Courier New" w:hAnsi="Courier New" w:hint="default"/>
+      </w:rPr>
+    </w:lvl>
+    <w:lvl w:ilvl="5" w:tplc="04090005" w:tentative="1">
+      <w:start w:val="1"/>
+      <w:numFmt w:val="bullet"/>
+      <w:lvlText w:val=""/>
+      <w:lvlJc w:val="left"/>
+      <w:pPr>
+        <w:ind w:left="4320" w:hanging="360"/>
+      </w:pPr>
+      <w:rPr>
+        <w:rFonts w:ascii="Wingdings" w:hAnsi="Wingdings" w:hint="default"/>
+      </w:rPr>
+    </w:lvl>
+    <w:lvl w:ilvl="6" w:tplc="04090001" w:tentative="1">
+      <w:start w:val="1"/>
+      <w:numFmt w:val="bullet"/>
+      <w:lvlText w:val=""/>
+      <w:lvlJc w:val="left"/>
+      <w:pPr>
+        <w:ind w:left="5040" w:hanging="360"/>
+      </w:pPr>
+      <w:rPr>
+        <w:rFonts w:ascii="Symbol" w:hAnsi="Symbol" w:hint="default"/>
+      </w:rPr>
+    </w:lvl>
+    <w:lvl w:ilvl="7" w:tplc="04090003" w:tentative="1">
+      <w:start w:val="1"/>
+      <w:numFmt w:val="bullet"/>
+      <w:lvlText w:val="o"/>
+      <w:lvlJc w:val="left"/>
+      <w:pPr>
+        <w:ind w:left="5760" w:hanging="360"/>
+      </w:pPr>
+      <w:rPr>
+        <w:rFonts w:ascii="Courier New" w:hAnsi="Courier New" w:hint="default"/>
+      </w:rPr>
+    </w:lvl>
+    <w:lvl w:ilvl="8" w:tplc="04090005" w:tentative="1">
+      <w:start w:val="1"/>
+      <w:numFmt w:val="bullet"/>
+      <w:lvlText w:val=""/>
+      <w:lvlJc w:val="left"/>
+      <w:pPr>
+        <w:ind w:left="6480" w:hanging="360"/>
+      </w:pPr>
+      <w:rPr>
+        <w:rFonts w:ascii="Wingdings" w:hAnsi="Wingdings" w:hint="default"/>
+      </w:rPr>
+    </w:lvl>
+  </w:abstractNum>
+  <w:abstractNum w:abstractNumId="19" w15:restartNumberingAfterBreak="0">
     <w:nsid w:val="789840F8"/>
     <w:multiLevelType w:val="hybridMultilevel"/>
     <w:tmpl w:val="00D2EAD0"/>
@@ -6132,28 +5804,28 @@
     <w:abstractNumId w:val="4"/>
   </w:num>
   <w:num w:numId="2">
-    <w:abstractNumId w:val="8"/>
+    <w:abstractNumId w:val="9"/>
   </w:num>
   <w:num w:numId="3">
     <w:abstractNumId w:val="0"/>
   </w:num>
   <w:num w:numId="4">
-    <w:abstractNumId w:val="10"/>
+    <w:abstractNumId w:val="12"/>
   </w:num>
   <w:num w:numId="5">
-    <w:abstractNumId w:val="9"/>
+    <w:abstractNumId w:val="11"/>
   </w:num>
   <w:num w:numId="6">
-    <w:abstractNumId w:val="14"/>
+    <w:abstractNumId w:val="17"/>
   </w:num>
   <w:num w:numId="7">
-    <w:abstractNumId w:val="11"/>
+    <w:abstractNumId w:val="13"/>
   </w:num>
   <w:num w:numId="8">
     <w:abstractNumId w:val="5"/>
   </w:num>
   <w:num w:numId="9">
-    <w:abstractNumId w:val="7"/>
+    <w:abstractNumId w:val="8"/>
   </w:num>
   <w:num w:numId="10">
     <w:abstractNumId w:val="1"/>
@@ -6165,16 +5837,28 @@
     <w:abstractNumId w:val="2"/>
   </w:num>
   <w:num w:numId="13">
+    <w:abstractNumId w:val="7"/>
+  </w:num>
+  <w:num w:numId="14">
+    <w:abstractNumId w:val="19"/>
+  </w:num>
+  <w:num w:numId="15">
+    <w:abstractNumId w:val="15"/>
+  </w:num>
+  <w:num w:numId="16">
+    <w:abstractNumId w:val="16"/>
+  </w:num>
+  <w:num w:numId="17">
+    <w:abstractNumId w:val="10"/>
+  </w:num>
+  <w:num w:numId="18">
     <w:abstractNumId w:val="6"/>
   </w:num>
-  <w:num w:numId="14">
-    <w:abstractNumId w:val="15"/>
+  <w:num w:numId="19">
+    <w:abstractNumId w:val="18"/>
   </w:num>
-  <w:num w:numId="15">
-    <w:abstractNumId w:val="12"/>
-  </w:num>
-  <w:num w:numId="16">
-    <w:abstractNumId w:val="13"/>
+  <w:num w:numId="20">
+    <w:abstractNumId w:val="14"/>
   </w:num>
 </w:numbering>
 </file>

</xml_diff>